<commit_message>
table s2 merge and discussion tidy
</commit_message>
<xml_diff>
--- a/writing/ms/sup_tables.docx
+++ b/writing/ms/sup_tables.docx
@@ -10,7 +10,7 @@
         <w:tblLook w:val="04A0" w:firstRow="1" w:lastRow="0" w:firstColumn="1" w:lastColumn="0" w:noHBand="0" w:noVBand="1"/>
       </w:tblPr>
       <w:tblGrid>
-        <w:gridCol w:w="1134"/>
+        <w:gridCol w:w="1243"/>
         <w:gridCol w:w="8364"/>
         <w:gridCol w:w="141"/>
       </w:tblGrid>
@@ -65,22 +65,6 @@
                 <w:sz w:val="28"/>
               </w:rPr>
             </w:pPr>
-            <w:r>
-              <w:rPr>
-                <w:rFonts w:ascii="Times New Roman" w:eastAsia="Times New Roman" w:hAnsi="Times New Roman" w:cs="Times New Roman"/>
-                <w:color w:val="000000"/>
-                <w:sz w:val="28"/>
-              </w:rPr>
-              <w:t>Species</w:t>
-            </w:r>
-            <w:r>
-              <w:rPr>
-                <w:rFonts w:ascii="Times New Roman" w:eastAsia="Times New Roman" w:hAnsi="Times New Roman" w:cs="Times New Roman"/>
-                <w:color w:val="000000"/>
-                <w:sz w:val="28"/>
-              </w:rPr>
-              <w:t xml:space="preserve"> in UVC</w:t>
-            </w:r>
           </w:p>
         </w:tc>
       </w:tr>
@@ -116,6 +100,14 @@
               </w:rPr>
               <w:t>Cropper</w:t>
             </w:r>
+            <w:r>
+              <w:rPr>
+                <w:rFonts w:ascii="Times New Roman" w:eastAsia="Times New Roman" w:hAnsi="Times New Roman" w:cs="Times New Roman"/>
+                <w:color w:val="000000"/>
+                <w:sz w:val="28"/>
+              </w:rPr>
+              <w:t>s</w:t>
+            </w:r>
           </w:p>
         </w:tc>
         <w:tc>
@@ -1826,6 +1818,14 @@
                 <w:sz w:val="28"/>
               </w:rPr>
               <w:t>Scraper</w:t>
+            </w:r>
+            <w:r>
+              <w:rPr>
+                <w:rFonts w:ascii="Times New Roman" w:eastAsia="Times New Roman" w:hAnsi="Times New Roman" w:cs="Times New Roman"/>
+                <w:color w:val="000000"/>
+                <w:sz w:val="28"/>
+              </w:rPr>
+              <w:t>s</w:t>
             </w:r>
           </w:p>
         </w:tc>
@@ -3369,18 +3369,18 @@
     </w:p>
     <w:tbl>
       <w:tblPr>
-        <w:tblW w:w="9923" w:type="dxa"/>
+        <w:tblW w:w="9209" w:type="dxa"/>
         <w:tblLook w:val="04A0" w:firstRow="1" w:lastRow="0" w:firstColumn="1" w:lastColumn="0" w:noHBand="0" w:noVBand="1"/>
       </w:tblPr>
       <w:tblGrid>
-        <w:gridCol w:w="1218"/>
+        <w:gridCol w:w="1173"/>
         <w:gridCol w:w="1300"/>
-        <w:gridCol w:w="1593"/>
-        <w:gridCol w:w="838"/>
+        <w:gridCol w:w="1410"/>
+        <w:gridCol w:w="850"/>
         <w:gridCol w:w="1372"/>
         <w:gridCol w:w="1372"/>
         <w:gridCol w:w="1096"/>
-        <w:gridCol w:w="1134"/>
+        <w:gridCol w:w="636"/>
       </w:tblGrid>
       <w:tr>
         <w:trPr>
@@ -3388,7 +3388,7 @@
         </w:trPr>
         <w:tc>
           <w:tcPr>
-            <w:tcW w:w="1218" w:type="dxa"/>
+            <w:tcW w:w="1173" w:type="dxa"/>
             <w:tcBorders>
               <w:top w:val="nil"/>
               <w:left w:val="nil"/>
@@ -3438,7 +3438,7 @@
         </w:tc>
         <w:tc>
           <w:tcPr>
-            <w:tcW w:w="1593" w:type="dxa"/>
+            <w:tcW w:w="1410" w:type="dxa"/>
             <w:tcBorders>
               <w:top w:val="nil"/>
               <w:left w:val="nil"/>
@@ -3466,7 +3466,7 @@
         </w:tc>
         <w:tc>
           <w:tcPr>
-            <w:tcW w:w="838" w:type="dxa"/>
+            <w:tcW w:w="850" w:type="dxa"/>
             <w:tcBorders>
               <w:top w:val="nil"/>
               <w:left w:val="nil"/>
@@ -3522,14 +3522,7 @@
                 <w:rFonts w:ascii="Times New Roman" w:eastAsia="Times New Roman" w:hAnsi="Times New Roman" w:cs="Times New Roman"/>
                 <w:color w:val="000000"/>
               </w:rPr>
-              <w:t>L</w:t>
-            </w:r>
-            <w:r>
-              <w:rPr>
-                <w:rFonts w:ascii="Times New Roman" w:eastAsia="Times New Roman" w:hAnsi="Times New Roman" w:cs="Times New Roman"/>
-                <w:color w:val="000000"/>
-              </w:rPr>
-              <w:t>ower</w:t>
+              <w:t>Lower</w:t>
             </w:r>
             <w:r>
               <w:rPr>
@@ -3567,14 +3560,7 @@
                 <w:rFonts w:ascii="Times New Roman" w:eastAsia="Times New Roman" w:hAnsi="Times New Roman" w:cs="Times New Roman"/>
                 <w:color w:val="000000"/>
               </w:rPr>
-              <w:t>U</w:t>
-            </w:r>
-            <w:r>
-              <w:rPr>
-                <w:rFonts w:ascii="Times New Roman" w:eastAsia="Times New Roman" w:hAnsi="Times New Roman" w:cs="Times New Roman"/>
-                <w:color w:val="000000"/>
-              </w:rPr>
-              <w:t>pper</w:t>
+              <w:t>Upper</w:t>
             </w:r>
             <w:r>
               <w:rPr>
@@ -3618,7 +3604,7 @@
         </w:tc>
         <w:tc>
           <w:tcPr>
-            <w:tcW w:w="1134" w:type="dxa"/>
+            <w:tcW w:w="636" w:type="dxa"/>
             <w:tcBorders>
               <w:top w:val="nil"/>
               <w:left w:val="nil"/>
@@ -3671,7 +3657,7 @@
         </w:trPr>
         <w:tc>
           <w:tcPr>
-            <w:tcW w:w="1218" w:type="dxa"/>
+            <w:tcW w:w="1173" w:type="dxa"/>
             <w:vMerge w:val="restart"/>
             <w:tcBorders>
               <w:top w:val="single" w:sz="18" w:space="0" w:color="auto"/>
@@ -3688,13 +3674,19 @@
                 <w:color w:val="000000"/>
               </w:rPr>
             </w:pPr>
-            <w:bookmarkStart w:id="0" w:name="_GoBack" w:colFirst="7" w:colLast="7"/>
             <w:r>
               <w:rPr>
                 <w:rFonts w:ascii="Times New Roman" w:eastAsia="Times New Roman" w:hAnsi="Times New Roman" w:cs="Times New Roman"/>
                 <w:color w:val="000000"/>
               </w:rPr>
               <w:t>Cropping</w:t>
+            </w:r>
+            <w:r>
+              <w:rPr>
+                <w:rFonts w:ascii="Times New Roman" w:eastAsia="Times New Roman" w:hAnsi="Times New Roman" w:cs="Times New Roman"/>
+                <w:color w:val="000000"/>
+              </w:rPr>
+              <w:t xml:space="preserve"> bite rate</w:t>
             </w:r>
           </w:p>
         </w:tc>
@@ -3731,7 +3723,7 @@
         </w:tc>
         <w:tc>
           <w:tcPr>
-            <w:tcW w:w="1593" w:type="dxa"/>
+            <w:tcW w:w="1410" w:type="dxa"/>
             <w:tcBorders>
               <w:top w:val="single" w:sz="18" w:space="0" w:color="auto"/>
               <w:left w:val="nil"/>
@@ -3760,13 +3752,27 @@
                 <w:rFonts w:ascii="Times New Roman" w:hAnsi="Times New Roman" w:cs="Times New Roman"/>
                 <w:color w:val="000000"/>
               </w:rPr>
-              <w:t>(3.43, 10)</w:t>
-            </w:r>
-          </w:p>
-        </w:tc>
-        <w:tc>
-          <w:tcPr>
-            <w:tcW w:w="838" w:type="dxa"/>
+              <w:t>(3.4</w:t>
+            </w:r>
+            <w:r>
+              <w:rPr>
+                <w:rFonts w:ascii="Times New Roman" w:hAnsi="Times New Roman" w:cs="Times New Roman"/>
+                <w:color w:val="000000"/>
+              </w:rPr>
+              <w:t>3</w:t>
+            </w:r>
+            <w:r>
+              <w:rPr>
+                <w:rFonts w:ascii="Times New Roman" w:hAnsi="Times New Roman" w:cs="Times New Roman"/>
+                <w:color w:val="000000"/>
+              </w:rPr>
+              <w:t>, 10)</w:t>
+            </w:r>
+          </w:p>
+        </w:tc>
+        <w:tc>
+          <w:tcPr>
+            <w:tcW w:w="850" w:type="dxa"/>
             <w:tcBorders>
               <w:top w:val="single" w:sz="18" w:space="0" w:color="auto"/>
               <w:left w:val="nil"/>
@@ -3888,7 +3894,7 @@
         </w:tc>
         <w:tc>
           <w:tcPr>
-            <w:tcW w:w="1134" w:type="dxa"/>
+            <w:tcW w:w="636" w:type="dxa"/>
             <w:tcBorders>
               <w:top w:val="single" w:sz="18" w:space="0" w:color="auto"/>
               <w:left w:val="nil"/>
@@ -3923,7 +3929,7 @@
         </w:trPr>
         <w:tc>
           <w:tcPr>
-            <w:tcW w:w="1218" w:type="dxa"/>
+            <w:tcW w:w="1173" w:type="dxa"/>
             <w:vMerge/>
             <w:tcBorders>
               <w:left w:val="nil"/>
@@ -3978,7 +3984,7 @@
         </w:tc>
         <w:tc>
           <w:tcPr>
-            <w:tcW w:w="1593" w:type="dxa"/>
+            <w:tcW w:w="1410" w:type="dxa"/>
             <w:tcBorders>
               <w:top w:val="nil"/>
               <w:left w:val="nil"/>
@@ -4015,7 +4021,7 @@
         </w:tc>
         <w:tc>
           <w:tcPr>
-            <w:tcW w:w="838" w:type="dxa"/>
+            <w:tcW w:w="850" w:type="dxa"/>
             <w:tcBorders>
               <w:top w:val="nil"/>
               <w:left w:val="nil"/>
@@ -4137,7 +4143,7 @@
         </w:tc>
         <w:tc>
           <w:tcPr>
-            <w:tcW w:w="1134" w:type="dxa"/>
+            <w:tcW w:w="636" w:type="dxa"/>
             <w:tcBorders>
               <w:top w:val="nil"/>
               <w:left w:val="nil"/>
@@ -4172,7 +4178,7 @@
         </w:trPr>
         <w:tc>
           <w:tcPr>
-            <w:tcW w:w="1218" w:type="dxa"/>
+            <w:tcW w:w="1173" w:type="dxa"/>
             <w:vMerge/>
             <w:tcBorders>
               <w:left w:val="nil"/>
@@ -4217,13 +4223,20 @@
                 <w:rFonts w:ascii="Times New Roman" w:eastAsia="Times New Roman" w:hAnsi="Times New Roman" w:cs="Times New Roman"/>
                 <w:color w:val="000000"/>
               </w:rPr>
-              <w:t>Species</w:t>
-            </w:r>
-          </w:p>
-        </w:tc>
-        <w:tc>
-          <w:tcPr>
-            <w:tcW w:w="1593" w:type="dxa"/>
+              <w:t>s</w:t>
+            </w:r>
+            <w:r>
+              <w:rPr>
+                <w:rFonts w:ascii="Times New Roman" w:eastAsia="Times New Roman" w:hAnsi="Times New Roman" w:cs="Times New Roman"/>
+                <w:color w:val="000000"/>
+              </w:rPr>
+              <w:t>pecies</w:t>
+            </w:r>
+          </w:p>
+        </w:tc>
+        <w:tc>
+          <w:tcPr>
+            <w:tcW w:w="1410" w:type="dxa"/>
             <w:tcBorders>
               <w:top w:val="nil"/>
               <w:left w:val="nil"/>
@@ -4236,14 +4249,60 @@
               <w:jc w:val="center"/>
               <w:rPr>
                 <w:rFonts w:ascii="Times New Roman" w:hAnsi="Times New Roman" w:cs="Times New Roman"/>
-                <w:color w:val="000000"/>
-              </w:rPr>
-            </w:pPr>
-          </w:p>
-        </w:tc>
-        <w:tc>
-          <w:tcPr>
-            <w:tcW w:w="838" w:type="dxa"/>
+              </w:rPr>
+            </w:pPr>
+            <w:r>
+              <w:rPr>
+                <w:rFonts w:ascii="Times New Roman" w:hAnsi="Times New Roman" w:cs="Times New Roman"/>
+                <w:i/>
+              </w:rPr>
+              <w:t>N</w:t>
+            </w:r>
+            <w:r>
+              <w:rPr>
+                <w:rFonts w:ascii="Times New Roman" w:hAnsi="Times New Roman" w:cs="Times New Roman"/>
+              </w:rPr>
+              <w:t xml:space="preserve">(0, </w:t>
+            </w:r>
+            <m:oMath>
+              <m:sSub>
+                <m:sSubPr>
+                  <m:ctrlPr>
+                    <w:rPr>
+                      <w:rFonts w:ascii="Cambria Math" w:hAnsi="Cambria Math" w:cs="Times New Roman"/>
+                      <w:i/>
+                    </w:rPr>
+                  </m:ctrlPr>
+                </m:sSubPr>
+                <m:e>
+                  <m:r>
+                    <w:rPr>
+                      <w:rFonts w:ascii="Cambria Math" w:hAnsi="Cambria Math" w:cs="Times New Roman"/>
+                    </w:rPr>
+                    <m:t>σ</m:t>
+                  </m:r>
+                </m:e>
+                <m:sub>
+                  <m:r>
+                    <w:rPr>
+                      <w:rFonts w:ascii="Cambria Math" w:hAnsi="Cambria Math" w:cs="Times New Roman"/>
+                    </w:rPr>
+                    <m:t>s</m:t>
+                  </m:r>
+                </m:sub>
+              </m:sSub>
+            </m:oMath>
+            <w:r>
+              <w:rPr>
+                <w:rFonts w:ascii="Times New Roman" w:hAnsi="Times New Roman" w:cs="Times New Roman"/>
+              </w:rPr>
+              <w:t>)</w:t>
+            </w:r>
+          </w:p>
+        </w:tc>
+        <w:tc>
+          <w:tcPr>
+            <w:tcW w:w="850" w:type="dxa"/>
             <w:tcBorders>
               <w:top w:val="nil"/>
               <w:left w:val="nil"/>
@@ -4365,7 +4424,7 @@
         </w:tc>
         <w:tc>
           <w:tcPr>
-            <w:tcW w:w="1134" w:type="dxa"/>
+            <w:tcW w:w="636" w:type="dxa"/>
             <w:tcBorders>
               <w:top w:val="nil"/>
               <w:left w:val="nil"/>
@@ -4400,7 +4459,7 @@
         </w:trPr>
         <w:tc>
           <w:tcPr>
-            <w:tcW w:w="1218" w:type="dxa"/>
+            <w:tcW w:w="1173" w:type="dxa"/>
             <w:vMerge/>
             <w:tcBorders>
               <w:left w:val="nil"/>
@@ -4445,13 +4504,20 @@
                 <w:rFonts w:ascii="Times New Roman" w:eastAsia="Times New Roman" w:hAnsi="Times New Roman" w:cs="Times New Roman"/>
                 <w:color w:val="000000"/>
               </w:rPr>
-              <w:t>Genus</w:t>
-            </w:r>
-          </w:p>
-        </w:tc>
-        <w:tc>
-          <w:tcPr>
-            <w:tcW w:w="1593" w:type="dxa"/>
+              <w:t>g</w:t>
+            </w:r>
+            <w:r>
+              <w:rPr>
+                <w:rFonts w:ascii="Times New Roman" w:eastAsia="Times New Roman" w:hAnsi="Times New Roman" w:cs="Times New Roman"/>
+                <w:color w:val="000000"/>
+              </w:rPr>
+              <w:t>enus</w:t>
+            </w:r>
+          </w:p>
+        </w:tc>
+        <w:tc>
+          <w:tcPr>
+            <w:tcW w:w="1410" w:type="dxa"/>
             <w:tcBorders>
               <w:top w:val="nil"/>
               <w:left w:val="nil"/>
@@ -4464,14 +4530,60 @@
               <w:jc w:val="center"/>
               <w:rPr>
                 <w:rFonts w:ascii="Times New Roman" w:hAnsi="Times New Roman" w:cs="Times New Roman"/>
-                <w:color w:val="000000"/>
-              </w:rPr>
-            </w:pPr>
-          </w:p>
-        </w:tc>
-        <w:tc>
-          <w:tcPr>
-            <w:tcW w:w="838" w:type="dxa"/>
+              </w:rPr>
+            </w:pPr>
+            <w:r>
+              <w:rPr>
+                <w:rFonts w:ascii="Times New Roman" w:hAnsi="Times New Roman" w:cs="Times New Roman"/>
+                <w:i/>
+              </w:rPr>
+              <w:t>N</w:t>
+            </w:r>
+            <w:r>
+              <w:rPr>
+                <w:rFonts w:ascii="Times New Roman" w:hAnsi="Times New Roman" w:cs="Times New Roman"/>
+              </w:rPr>
+              <w:t xml:space="preserve">(0, </w:t>
+            </w:r>
+            <m:oMath>
+              <m:sSub>
+                <m:sSubPr>
+                  <m:ctrlPr>
+                    <w:rPr>
+                      <w:rFonts w:ascii="Cambria Math" w:hAnsi="Cambria Math" w:cs="Times New Roman"/>
+                      <w:i/>
+                    </w:rPr>
+                  </m:ctrlPr>
+                </m:sSubPr>
+                <m:e>
+                  <m:r>
+                    <w:rPr>
+                      <w:rFonts w:ascii="Cambria Math" w:hAnsi="Cambria Math" w:cs="Times New Roman"/>
+                    </w:rPr>
+                    <m:t>σ</m:t>
+                  </m:r>
+                </m:e>
+                <m:sub>
+                  <m:r>
+                    <w:rPr>
+                      <w:rFonts w:ascii="Cambria Math" w:hAnsi="Cambria Math" w:cs="Times New Roman"/>
+                    </w:rPr>
+                    <m:t>G</m:t>
+                  </m:r>
+                </m:sub>
+              </m:sSub>
+            </m:oMath>
+            <w:r>
+              <w:rPr>
+                <w:rFonts w:ascii="Times New Roman" w:hAnsi="Times New Roman" w:cs="Times New Roman"/>
+              </w:rPr>
+              <w:t>)</w:t>
+            </w:r>
+          </w:p>
+        </w:tc>
+        <w:tc>
+          <w:tcPr>
+            <w:tcW w:w="850" w:type="dxa"/>
             <w:tcBorders>
               <w:top w:val="nil"/>
               <w:left w:val="nil"/>
@@ -4593,7 +4705,7 @@
         </w:tc>
         <w:tc>
           <w:tcPr>
-            <w:tcW w:w="1134" w:type="dxa"/>
+            <w:tcW w:w="636" w:type="dxa"/>
             <w:tcBorders>
               <w:top w:val="nil"/>
               <w:left w:val="nil"/>
@@ -4628,11 +4740,10 @@
         </w:trPr>
         <w:tc>
           <w:tcPr>
-            <w:tcW w:w="1218" w:type="dxa"/>
+            <w:tcW w:w="1173" w:type="dxa"/>
             <w:vMerge/>
             <w:tcBorders>
               <w:left w:val="nil"/>
-              <w:bottom w:val="single" w:sz="2" w:space="0" w:color="auto"/>
               <w:right w:val="nil"/>
             </w:tcBorders>
             <w:vAlign w:val="center"/>
@@ -4653,7 +4764,6 @@
             <w:tcBorders>
               <w:top w:val="nil"/>
               <w:left w:val="nil"/>
-              <w:bottom w:val="single" w:sz="6" w:space="0" w:color="auto"/>
               <w:right w:val="nil"/>
             </w:tcBorders>
             <w:shd w:val="clear" w:color="auto" w:fill="auto"/>
@@ -4674,37 +4784,88 @@
                 <w:rFonts w:ascii="Times New Roman" w:eastAsia="Times New Roman" w:hAnsi="Times New Roman" w:cs="Times New Roman"/>
                 <w:color w:val="000000"/>
               </w:rPr>
-              <w:t>Region</w:t>
-            </w:r>
-          </w:p>
-        </w:tc>
-        <w:tc>
-          <w:tcPr>
-            <w:tcW w:w="1593" w:type="dxa"/>
-            <w:tcBorders>
-              <w:top w:val="nil"/>
-              <w:left w:val="nil"/>
-              <w:bottom w:val="single" w:sz="6" w:space="0" w:color="auto"/>
-              <w:right w:val="nil"/>
-            </w:tcBorders>
-          </w:tcPr>
-          <w:p>
-            <w:pPr>
-              <w:jc w:val="center"/>
-              <w:rPr>
-                <w:rFonts w:ascii="Times New Roman" w:hAnsi="Times New Roman" w:cs="Times New Roman"/>
-                <w:color w:val="000000"/>
-              </w:rPr>
-            </w:pPr>
-          </w:p>
-        </w:tc>
-        <w:tc>
-          <w:tcPr>
-            <w:tcW w:w="838" w:type="dxa"/>
-            <w:tcBorders>
-              <w:top w:val="nil"/>
-              <w:left w:val="nil"/>
-              <w:bottom w:val="single" w:sz="6" w:space="0" w:color="auto"/>
+              <w:t>r</w:t>
+            </w:r>
+            <w:r>
+              <w:rPr>
+                <w:rFonts w:ascii="Times New Roman" w:eastAsia="Times New Roman" w:hAnsi="Times New Roman" w:cs="Times New Roman"/>
+                <w:color w:val="000000"/>
+              </w:rPr>
+              <w:t>egion</w:t>
+            </w:r>
+          </w:p>
+        </w:tc>
+        <w:tc>
+          <w:tcPr>
+            <w:tcW w:w="1410" w:type="dxa"/>
+            <w:tcBorders>
+              <w:top w:val="nil"/>
+              <w:left w:val="nil"/>
+              <w:right w:val="nil"/>
+            </w:tcBorders>
+          </w:tcPr>
+          <w:p>
+            <w:pPr>
+              <w:jc w:val="center"/>
+              <w:rPr>
+                <w:rFonts w:ascii="Times New Roman" w:hAnsi="Times New Roman" w:cs="Times New Roman"/>
+              </w:rPr>
+            </w:pPr>
+            <w:r>
+              <w:rPr>
+                <w:rFonts w:ascii="Times New Roman" w:hAnsi="Times New Roman" w:cs="Times New Roman"/>
+                <w:i/>
+              </w:rPr>
+              <w:t>N</w:t>
+            </w:r>
+            <w:r>
+              <w:rPr>
+                <w:rFonts w:ascii="Times New Roman" w:hAnsi="Times New Roman" w:cs="Times New Roman"/>
+              </w:rPr>
+              <w:t xml:space="preserve">(0, </w:t>
+            </w:r>
+            <m:oMath>
+              <m:sSub>
+                <m:sSubPr>
+                  <m:ctrlPr>
+                    <w:rPr>
+                      <w:rFonts w:ascii="Cambria Math" w:hAnsi="Cambria Math" w:cs="Times New Roman"/>
+                      <w:i/>
+                    </w:rPr>
+                  </m:ctrlPr>
+                </m:sSubPr>
+                <m:e>
+                  <m:r>
+                    <w:rPr>
+                      <w:rFonts w:ascii="Cambria Math" w:hAnsi="Cambria Math" w:cs="Times New Roman"/>
+                    </w:rPr>
+                    <m:t>σ</m:t>
+                  </m:r>
+                </m:e>
+                <m:sub>
+                  <m:r>
+                    <w:rPr>
+                      <w:rFonts w:ascii="Cambria Math" w:hAnsi="Cambria Math" w:cs="Times New Roman"/>
+                    </w:rPr>
+                    <m:t>d</m:t>
+                  </m:r>
+                </m:sub>
+              </m:sSub>
+            </m:oMath>
+            <w:r>
+              <w:rPr>
+                <w:rFonts w:ascii="Times New Roman" w:hAnsi="Times New Roman" w:cs="Times New Roman"/>
+              </w:rPr>
+              <w:t>)</w:t>
+            </w:r>
+          </w:p>
+        </w:tc>
+        <w:tc>
+          <w:tcPr>
+            <w:tcW w:w="850" w:type="dxa"/>
+            <w:tcBorders>
+              <w:top w:val="nil"/>
+              <w:left w:val="nil"/>
               <w:right w:val="nil"/>
             </w:tcBorders>
             <w:shd w:val="clear" w:color="auto" w:fill="auto"/>
@@ -4735,7 +4896,6 @@
             <w:tcBorders>
               <w:top w:val="nil"/>
               <w:left w:val="nil"/>
-              <w:bottom w:val="single" w:sz="6" w:space="0" w:color="auto"/>
               <w:right w:val="nil"/>
             </w:tcBorders>
             <w:shd w:val="clear" w:color="auto" w:fill="auto"/>
@@ -4766,7 +4926,6 @@
             <w:tcBorders>
               <w:top w:val="nil"/>
               <w:left w:val="nil"/>
-              <w:bottom w:val="single" w:sz="6" w:space="0" w:color="auto"/>
               <w:right w:val="nil"/>
             </w:tcBorders>
             <w:shd w:val="clear" w:color="auto" w:fill="auto"/>
@@ -4796,7 +4955,6 @@
             <w:tcBorders>
               <w:top w:val="nil"/>
               <w:left w:val="nil"/>
-              <w:bottom w:val="single" w:sz="6" w:space="0" w:color="auto"/>
               <w:right w:val="nil"/>
             </w:tcBorders>
             <w:shd w:val="clear" w:color="auto" w:fill="auto"/>
@@ -4822,11 +4980,10 @@
         </w:tc>
         <w:tc>
           <w:tcPr>
-            <w:tcW w:w="1134" w:type="dxa"/>
-            <w:tcBorders>
-              <w:top w:val="nil"/>
-              <w:left w:val="nil"/>
-              <w:bottom w:val="single" w:sz="6" w:space="0" w:color="auto"/>
+            <w:tcW w:w="636" w:type="dxa"/>
+            <w:tcBorders>
+              <w:top w:val="nil"/>
+              <w:left w:val="nil"/>
               <w:right w:val="nil"/>
             </w:tcBorders>
             <w:shd w:val="clear" w:color="auto" w:fill="auto"/>
@@ -4857,11 +5014,10 @@
         </w:trPr>
         <w:tc>
           <w:tcPr>
-            <w:tcW w:w="1218" w:type="dxa"/>
-            <w:vMerge w:val="restart"/>
-            <w:tcBorders>
-              <w:top w:val="single" w:sz="2" w:space="0" w:color="auto"/>
-              <w:left w:val="nil"/>
+            <w:tcW w:w="1173" w:type="dxa"/>
+            <w:tcBorders>
+              <w:left w:val="nil"/>
+              <w:bottom w:val="single" w:sz="4" w:space="0" w:color="auto"/>
               <w:right w:val="nil"/>
             </w:tcBorders>
             <w:vAlign w:val="center"/>
@@ -4874,150 +5030,210 @@
                 <w:color w:val="000000"/>
               </w:rPr>
             </w:pPr>
-            <w:r>
-              <w:rPr>
-                <w:rFonts w:ascii="Times New Roman" w:eastAsia="Times New Roman" w:hAnsi="Times New Roman" w:cs="Times New Roman"/>
-                <w:color w:val="000000"/>
-              </w:rPr>
-              <w:t>Scraping</w:t>
-            </w:r>
           </w:p>
         </w:tc>
         <w:tc>
           <w:tcPr>
             <w:tcW w:w="1300" w:type="dxa"/>
             <w:tcBorders>
-              <w:top w:val="single" w:sz="6" w:space="0" w:color="auto"/>
-              <w:left w:val="nil"/>
-              <w:bottom w:val="nil"/>
+              <w:top w:val="nil"/>
+              <w:left w:val="nil"/>
+              <w:bottom w:val="single" w:sz="4" w:space="0" w:color="auto"/>
               <w:right w:val="nil"/>
             </w:tcBorders>
             <w:shd w:val="clear" w:color="auto" w:fill="auto"/>
             <w:noWrap/>
             <w:vAlign w:val="center"/>
-            <w:hideMark/>
-          </w:tcPr>
-          <w:p>
-            <w:pPr>
-              <w:jc w:val="center"/>
-              <w:rPr>
-                <w:rFonts w:ascii="Times New Roman" w:eastAsia="Times New Roman" w:hAnsi="Times New Roman" w:cs="Times New Roman"/>
-                <w:color w:val="000000"/>
-              </w:rPr>
-            </w:pPr>
-            <w:r>
-              <w:rPr>
-                <w:rFonts w:ascii="Times New Roman" w:eastAsia="Times New Roman" w:hAnsi="Times New Roman" w:cs="Times New Roman"/>
-                <w:color w:val="000000"/>
-              </w:rPr>
-              <w:t>A</w:t>
-            </w:r>
-          </w:p>
-        </w:tc>
-        <w:tc>
-          <w:tcPr>
-            <w:tcW w:w="1593" w:type="dxa"/>
-            <w:tcBorders>
-              <w:top w:val="single" w:sz="6" w:space="0" w:color="auto"/>
-              <w:left w:val="nil"/>
-              <w:bottom w:val="nil"/>
-              <w:right w:val="nil"/>
-            </w:tcBorders>
-          </w:tcPr>
-          <w:p>
-            <w:pPr>
-              <w:jc w:val="center"/>
-              <w:rPr>
-                <w:rFonts w:ascii="Times New Roman" w:hAnsi="Times New Roman" w:cs="Times New Roman"/>
-                <w:color w:val="000000"/>
-              </w:rPr>
-            </w:pPr>
-            <w:r>
-              <w:rPr>
-                <w:rFonts w:ascii="Times New Roman" w:hAnsi="Times New Roman" w:cs="Times New Roman"/>
-                <w:i/>
-                <w:color w:val="000000"/>
-              </w:rPr>
-              <w:t>N</w:t>
-            </w:r>
-            <w:r>
-              <w:rPr>
-                <w:rFonts w:ascii="Times New Roman" w:hAnsi="Times New Roman" w:cs="Times New Roman"/>
-                <w:color w:val="000000"/>
-              </w:rPr>
-              <w:t>(3.1, 10)</w:t>
-            </w:r>
-          </w:p>
-        </w:tc>
-        <w:tc>
-          <w:tcPr>
-            <w:tcW w:w="838" w:type="dxa"/>
-            <w:tcBorders>
-              <w:top w:val="single" w:sz="6" w:space="0" w:color="auto"/>
-              <w:left w:val="nil"/>
-              <w:bottom w:val="nil"/>
+          </w:tcPr>
+          <w:p>
+            <w:pPr>
+              <w:jc w:val="center"/>
+              <w:rPr>
+                <w:rFonts w:ascii="Times New Roman" w:eastAsia="Times New Roman" w:hAnsi="Times New Roman" w:cs="Times New Roman"/>
+                <w:color w:val="000000"/>
+              </w:rPr>
+            </w:pPr>
+            <m:oMathPara>
+              <m:oMath>
+                <m:sSub>
+                  <m:sSubPr>
+                    <m:ctrlPr>
+                      <w:rPr>
+                        <w:rFonts w:ascii="Cambria Math" w:hAnsi="Cambria Math" w:cs="Times New Roman"/>
+                        <w:i/>
+                      </w:rPr>
+                    </m:ctrlPr>
+                  </m:sSubPr>
+                  <m:e>
+                    <m:r>
+                      <w:rPr>
+                        <w:rFonts w:ascii="Cambria Math" w:hAnsi="Cambria Math" w:cs="Times New Roman"/>
+                      </w:rPr>
+                      <m:t>σ</m:t>
+                    </m:r>
+                  </m:e>
+                  <m:sub>
+                    <m:r>
+                      <w:rPr>
+                        <w:rFonts w:ascii="Cambria Math" w:hAnsi="Cambria Math" w:cs="Times New Roman"/>
+                      </w:rPr>
+                      <m:t>s</m:t>
+                    </m:r>
+                  </m:sub>
+                </m:sSub>
+                <m:r>
+                  <w:rPr>
+                    <w:rFonts w:ascii="Cambria Math" w:hAnsi="Cambria Math" w:cs="Times New Roman"/>
+                  </w:rPr>
+                  <m:t>,</m:t>
+                </m:r>
+                <m:sSub>
+                  <m:sSubPr>
+                    <m:ctrlPr>
+                      <w:rPr>
+                        <w:rFonts w:ascii="Cambria Math" w:hAnsi="Cambria Math" w:cs="Times New Roman"/>
+                        <w:i/>
+                      </w:rPr>
+                    </m:ctrlPr>
+                  </m:sSubPr>
+                  <m:e>
+                    <m:r>
+                      <w:rPr>
+                        <w:rFonts w:ascii="Cambria Math" w:hAnsi="Cambria Math" w:cs="Times New Roman"/>
+                      </w:rPr>
+                      <m:t>σ</m:t>
+                    </m:r>
+                  </m:e>
+                  <m:sub>
+                    <m:r>
+                      <w:rPr>
+                        <w:rFonts w:ascii="Cambria Math" w:hAnsi="Cambria Math" w:cs="Times New Roman"/>
+                      </w:rPr>
+                      <m:t>G</m:t>
+                    </m:r>
+                  </m:sub>
+                </m:sSub>
+                <m:r>
+                  <w:rPr>
+                    <w:rFonts w:ascii="Cambria Math" w:hAnsi="Cambria Math" w:cs="Times New Roman"/>
+                  </w:rPr>
+                  <m:t>,</m:t>
+                </m:r>
+                <m:sSub>
+                  <m:sSubPr>
+                    <m:ctrlPr>
+                      <w:rPr>
+                        <w:rFonts w:ascii="Cambria Math" w:hAnsi="Cambria Math" w:cs="Times New Roman"/>
+                        <w:i/>
+                      </w:rPr>
+                    </m:ctrlPr>
+                  </m:sSubPr>
+                  <m:e>
+                    <m:r>
+                      <w:rPr>
+                        <w:rFonts w:ascii="Cambria Math" w:hAnsi="Cambria Math" w:cs="Times New Roman"/>
+                      </w:rPr>
+                      <m:t>σ</m:t>
+                    </m:r>
+                  </m:e>
+                  <m:sub>
+                    <m:r>
+                      <w:rPr>
+                        <w:rFonts w:ascii="Cambria Math" w:hAnsi="Cambria Math" w:cs="Times New Roman"/>
+                      </w:rPr>
+                      <m:t>d</m:t>
+                    </m:r>
+                  </m:sub>
+                </m:sSub>
+              </m:oMath>
+            </m:oMathPara>
+          </w:p>
+        </w:tc>
+        <w:tc>
+          <w:tcPr>
+            <w:tcW w:w="1410" w:type="dxa"/>
+            <w:tcBorders>
+              <w:top w:val="nil"/>
+              <w:left w:val="nil"/>
+              <w:bottom w:val="single" w:sz="4" w:space="0" w:color="auto"/>
+              <w:right w:val="nil"/>
+            </w:tcBorders>
+          </w:tcPr>
+          <w:p>
+            <w:pPr>
+              <w:jc w:val="center"/>
+              <w:rPr>
+                <w:rFonts w:ascii="Times New Roman" w:hAnsi="Times New Roman" w:cs="Times New Roman"/>
+              </w:rPr>
+            </w:pPr>
+            <w:r>
+              <w:rPr>
+                <w:rFonts w:ascii="Times New Roman" w:hAnsi="Times New Roman" w:cs="Times New Roman"/>
+                <w:i/>
+              </w:rPr>
+              <w:t>Cauchy</w:t>
+            </w:r>
+            <w:r>
+              <w:rPr>
+                <w:rFonts w:ascii="Times New Roman" w:hAnsi="Times New Roman" w:cs="Times New Roman"/>
+              </w:rPr>
+              <w:t>(0, 1)</w:t>
+            </w:r>
+          </w:p>
+        </w:tc>
+        <w:tc>
+          <w:tcPr>
+            <w:tcW w:w="850" w:type="dxa"/>
+            <w:tcBorders>
+              <w:top w:val="nil"/>
+              <w:left w:val="nil"/>
+              <w:bottom w:val="single" w:sz="4" w:space="0" w:color="auto"/>
               <w:right w:val="nil"/>
             </w:tcBorders>
             <w:shd w:val="clear" w:color="auto" w:fill="auto"/>
             <w:noWrap/>
             <w:vAlign w:val="bottom"/>
-            <w:hideMark/>
-          </w:tcPr>
-          <w:p>
-            <w:pPr>
-              <w:jc w:val="center"/>
-              <w:rPr>
-                <w:rFonts w:ascii="Times New Roman" w:hAnsi="Times New Roman" w:cs="Times New Roman"/>
-                <w:color w:val="000000"/>
-              </w:rPr>
-            </w:pPr>
-            <w:r>
-              <w:rPr>
-                <w:rFonts w:ascii="Times New Roman" w:hAnsi="Times New Roman" w:cs="Times New Roman"/>
-                <w:color w:val="000000"/>
-              </w:rPr>
-              <w:t>3.161</w:t>
-            </w:r>
+          </w:tcPr>
+          <w:p>
+            <w:pPr>
+              <w:jc w:val="center"/>
+              <w:rPr>
+                <w:rFonts w:ascii="Times New Roman" w:hAnsi="Times New Roman" w:cs="Times New Roman"/>
+                <w:color w:val="000000"/>
+              </w:rPr>
+            </w:pPr>
           </w:p>
         </w:tc>
         <w:tc>
           <w:tcPr>
             <w:tcW w:w="1372" w:type="dxa"/>
             <w:tcBorders>
-              <w:top w:val="single" w:sz="6" w:space="0" w:color="auto"/>
-              <w:left w:val="nil"/>
-              <w:bottom w:val="nil"/>
+              <w:top w:val="nil"/>
+              <w:left w:val="nil"/>
+              <w:bottom w:val="single" w:sz="4" w:space="0" w:color="auto"/>
               <w:right w:val="nil"/>
             </w:tcBorders>
             <w:shd w:val="clear" w:color="auto" w:fill="auto"/>
             <w:noWrap/>
             <w:vAlign w:val="bottom"/>
-            <w:hideMark/>
-          </w:tcPr>
-          <w:p>
-            <w:pPr>
-              <w:jc w:val="center"/>
-              <w:rPr>
-                <w:rFonts w:ascii="Times New Roman" w:hAnsi="Times New Roman" w:cs="Times New Roman"/>
-                <w:color w:val="000000"/>
-              </w:rPr>
-            </w:pPr>
-            <w:r>
-              <w:rPr>
-                <w:rFonts w:ascii="Times New Roman" w:hAnsi="Times New Roman" w:cs="Times New Roman"/>
-                <w:color w:val="000000"/>
-              </w:rPr>
-              <w:t>2.491</w:t>
-            </w:r>
+          </w:tcPr>
+          <w:p>
+            <w:pPr>
+              <w:jc w:val="center"/>
+              <w:rPr>
+                <w:rFonts w:ascii="Times New Roman" w:hAnsi="Times New Roman" w:cs="Times New Roman"/>
+                <w:color w:val="000000"/>
+              </w:rPr>
+            </w:pPr>
           </w:p>
         </w:tc>
         <w:tc>
           <w:tcPr>
             <w:tcW w:w="1372" w:type="dxa"/>
             <w:tcBorders>
-              <w:top w:val="single" w:sz="6" w:space="0" w:color="auto"/>
-              <w:left w:val="nil"/>
-              <w:bottom w:val="nil"/>
+              <w:top w:val="nil"/>
+              <w:left w:val="nil"/>
+              <w:bottom w:val="single" w:sz="4" w:space="0" w:color="auto"/>
               <w:right w:val="nil"/>
             </w:tcBorders>
             <w:shd w:val="clear" w:color="auto" w:fill="auto"/>
@@ -5032,22 +5248,15 @@
                 <w:color w:val="000000"/>
               </w:rPr>
             </w:pPr>
-            <w:r>
-              <w:rPr>
-                <w:rFonts w:ascii="Times New Roman" w:hAnsi="Times New Roman" w:cs="Times New Roman"/>
-                <w:color w:val="000000"/>
-              </w:rPr>
-              <w:t>3.794</w:t>
-            </w:r>
           </w:p>
         </w:tc>
         <w:tc>
           <w:tcPr>
             <w:tcW w:w="1096" w:type="dxa"/>
             <w:tcBorders>
-              <w:top w:val="single" w:sz="6" w:space="0" w:color="auto"/>
-              <w:left w:val="nil"/>
-              <w:bottom w:val="nil"/>
+              <w:top w:val="nil"/>
+              <w:left w:val="nil"/>
+              <w:bottom w:val="single" w:sz="4" w:space="0" w:color="auto"/>
               <w:right w:val="nil"/>
             </w:tcBorders>
             <w:shd w:val="clear" w:color="auto" w:fill="auto"/>
@@ -5062,22 +5271,15 @@
                 <w:color w:val="000000"/>
               </w:rPr>
             </w:pPr>
-            <w:r>
-              <w:rPr>
-                <w:rFonts w:ascii="Times New Roman" w:hAnsi="Times New Roman" w:cs="Times New Roman"/>
-                <w:color w:val="000000"/>
-              </w:rPr>
-              <w:t>718</w:t>
-            </w:r>
-          </w:p>
-        </w:tc>
-        <w:tc>
-          <w:tcPr>
-            <w:tcW w:w="1134" w:type="dxa"/>
-            <w:tcBorders>
-              <w:top w:val="single" w:sz="6" w:space="0" w:color="auto"/>
-              <w:left w:val="nil"/>
-              <w:bottom w:val="nil"/>
+          </w:p>
+        </w:tc>
+        <w:tc>
+          <w:tcPr>
+            <w:tcW w:w="636" w:type="dxa"/>
+            <w:tcBorders>
+              <w:top w:val="nil"/>
+              <w:left w:val="nil"/>
+              <w:bottom w:val="single" w:sz="4" w:space="0" w:color="auto"/>
               <w:right w:val="nil"/>
             </w:tcBorders>
             <w:shd w:val="clear" w:color="auto" w:fill="auto"/>
@@ -5092,13 +5294,6 @@
                 <w:color w:val="000000"/>
               </w:rPr>
             </w:pPr>
-            <w:r>
-              <w:rPr>
-                <w:rFonts w:ascii="Times New Roman" w:hAnsi="Times New Roman" w:cs="Times New Roman"/>
-                <w:color w:val="000000"/>
-              </w:rPr>
-              <w:t>1.00</w:t>
-            </w:r>
           </w:p>
         </w:tc>
       </w:tr>
@@ -5108,28 +5303,44 @@
         </w:trPr>
         <w:tc>
           <w:tcPr>
-            <w:tcW w:w="1218" w:type="dxa"/>
-            <w:vMerge/>
-            <w:tcBorders>
-              <w:left w:val="nil"/>
-              <w:right w:val="nil"/>
-            </w:tcBorders>
-            <w:vAlign w:val="bottom"/>
-          </w:tcPr>
-          <w:p>
-            <w:pPr>
-              <w:rPr>
-                <w:rFonts w:ascii="Times New Roman" w:eastAsia="Times New Roman" w:hAnsi="Times New Roman" w:cs="Times New Roman"/>
-                <w:color w:val="000000"/>
-              </w:rPr>
-            </w:pPr>
+            <w:tcW w:w="1173" w:type="dxa"/>
+            <w:vMerge w:val="restart"/>
+            <w:tcBorders>
+              <w:top w:val="single" w:sz="4" w:space="0" w:color="auto"/>
+              <w:left w:val="nil"/>
+              <w:right w:val="nil"/>
+            </w:tcBorders>
+            <w:vAlign w:val="center"/>
+          </w:tcPr>
+          <w:p>
+            <w:pPr>
+              <w:jc w:val="center"/>
+              <w:rPr>
+                <w:rFonts w:ascii="Times New Roman" w:eastAsia="Times New Roman" w:hAnsi="Times New Roman" w:cs="Times New Roman"/>
+                <w:color w:val="000000"/>
+              </w:rPr>
+            </w:pPr>
+            <w:r>
+              <w:rPr>
+                <w:rFonts w:ascii="Times New Roman" w:eastAsia="Times New Roman" w:hAnsi="Times New Roman" w:cs="Times New Roman"/>
+                <w:color w:val="000000"/>
+              </w:rPr>
+              <w:t>Scraping</w:t>
+            </w:r>
+            <w:r>
+              <w:rPr>
+                <w:rFonts w:ascii="Times New Roman" w:eastAsia="Times New Roman" w:hAnsi="Times New Roman" w:cs="Times New Roman"/>
+                <w:color w:val="000000"/>
+              </w:rPr>
+              <w:t xml:space="preserve"> bite rate</w:t>
+            </w:r>
           </w:p>
         </w:tc>
         <w:tc>
           <w:tcPr>
             <w:tcW w:w="1300" w:type="dxa"/>
             <w:tcBorders>
-              <w:top w:val="nil"/>
+              <w:top w:val="single" w:sz="4" w:space="0" w:color="auto"/>
               <w:left w:val="nil"/>
               <w:bottom w:val="nil"/>
               <w:right w:val="nil"/>
@@ -5152,15 +5363,15 @@
                 <w:rFonts w:ascii="Times New Roman" w:eastAsia="Times New Roman" w:hAnsi="Times New Roman" w:cs="Times New Roman"/>
                 <w:color w:val="000000"/>
               </w:rPr>
-              <w:t>B</w:t>
-            </w:r>
-          </w:p>
-        </w:tc>
-        <w:tc>
-          <w:tcPr>
-            <w:tcW w:w="1593" w:type="dxa"/>
-            <w:tcBorders>
-              <w:top w:val="nil"/>
+              <w:t>A</w:t>
+            </w:r>
+          </w:p>
+        </w:tc>
+        <w:tc>
+          <w:tcPr>
+            <w:tcW w:w="1410" w:type="dxa"/>
+            <w:tcBorders>
+              <w:top w:val="single" w:sz="4" w:space="0" w:color="auto"/>
               <w:left w:val="nil"/>
               <w:bottom w:val="nil"/>
               <w:right w:val="nil"/>
@@ -5187,15 +5398,29 @@
                 <w:rFonts w:ascii="Times New Roman" w:hAnsi="Times New Roman" w:cs="Times New Roman"/>
                 <w:color w:val="000000"/>
               </w:rPr>
-              <w:t>(0, 5)</w:t>
-            </w:r>
-          </w:p>
-        </w:tc>
-        <w:tc>
-          <w:tcPr>
-            <w:tcW w:w="838" w:type="dxa"/>
-            <w:tcBorders>
-              <w:top w:val="nil"/>
+              <w:t>(3.</w:t>
+            </w:r>
+            <w:r>
+              <w:rPr>
+                <w:rFonts w:ascii="Times New Roman" w:hAnsi="Times New Roman" w:cs="Times New Roman"/>
+                <w:color w:val="000000"/>
+              </w:rPr>
+              <w:t>10</w:t>
+            </w:r>
+            <w:r>
+              <w:rPr>
+                <w:rFonts w:ascii="Times New Roman" w:hAnsi="Times New Roman" w:cs="Times New Roman"/>
+                <w:color w:val="000000"/>
+              </w:rPr>
+              <w:t>, 10)</w:t>
+            </w:r>
+          </w:p>
+        </w:tc>
+        <w:tc>
+          <w:tcPr>
+            <w:tcW w:w="850" w:type="dxa"/>
+            <w:tcBorders>
+              <w:top w:val="single" w:sz="4" w:space="0" w:color="auto"/>
               <w:left w:val="nil"/>
               <w:bottom w:val="nil"/>
               <w:right w:val="nil"/>
@@ -5218,7 +5443,7 @@
                 <w:rFonts w:ascii="Times New Roman" w:hAnsi="Times New Roman" w:cs="Times New Roman"/>
                 <w:color w:val="000000"/>
               </w:rPr>
-              <w:t>-0.028</w:t>
+              <w:t>3.161</w:t>
             </w:r>
           </w:p>
         </w:tc>
@@ -5226,7 +5451,7 @@
           <w:tcPr>
             <w:tcW w:w="1372" w:type="dxa"/>
             <w:tcBorders>
-              <w:top w:val="nil"/>
+              <w:top w:val="single" w:sz="4" w:space="0" w:color="auto"/>
               <w:left w:val="nil"/>
               <w:bottom w:val="nil"/>
               <w:right w:val="nil"/>
@@ -5249,7 +5474,7 @@
                 <w:rFonts w:ascii="Times New Roman" w:hAnsi="Times New Roman" w:cs="Times New Roman"/>
                 <w:color w:val="000000"/>
               </w:rPr>
-              <w:t>-0.031</w:t>
+              <w:t>2.491</w:t>
             </w:r>
           </w:p>
         </w:tc>
@@ -5257,7 +5482,7 @@
           <w:tcPr>
             <w:tcW w:w="1372" w:type="dxa"/>
             <w:tcBorders>
-              <w:top w:val="nil"/>
+              <w:top w:val="single" w:sz="4" w:space="0" w:color="auto"/>
               <w:left w:val="nil"/>
               <w:bottom w:val="nil"/>
               <w:right w:val="nil"/>
@@ -5279,7 +5504,7 @@
                 <w:rFonts w:ascii="Times New Roman" w:hAnsi="Times New Roman" w:cs="Times New Roman"/>
                 <w:color w:val="000000"/>
               </w:rPr>
-              <w:t>-0.025</w:t>
+              <w:t>3.794</w:t>
             </w:r>
           </w:p>
         </w:tc>
@@ -5287,7 +5512,7 @@
           <w:tcPr>
             <w:tcW w:w="1096" w:type="dxa"/>
             <w:tcBorders>
-              <w:top w:val="nil"/>
+              <w:top w:val="single" w:sz="4" w:space="0" w:color="auto"/>
               <w:left w:val="nil"/>
               <w:bottom w:val="nil"/>
               <w:right w:val="nil"/>
@@ -5309,15 +5534,15 @@
                 <w:rFonts w:ascii="Times New Roman" w:hAnsi="Times New Roman" w:cs="Times New Roman"/>
                 <w:color w:val="000000"/>
               </w:rPr>
-              <w:t>3500</w:t>
-            </w:r>
-          </w:p>
-        </w:tc>
-        <w:tc>
-          <w:tcPr>
-            <w:tcW w:w="1134" w:type="dxa"/>
-            <w:tcBorders>
-              <w:top w:val="nil"/>
+              <w:t>718</w:t>
+            </w:r>
+          </w:p>
+        </w:tc>
+        <w:tc>
+          <w:tcPr>
+            <w:tcW w:w="636" w:type="dxa"/>
+            <w:tcBorders>
+              <w:top w:val="single" w:sz="4" w:space="0" w:color="auto"/>
               <w:left w:val="nil"/>
               <w:bottom w:val="nil"/>
               <w:right w:val="nil"/>
@@ -5350,7 +5575,249 @@
         </w:trPr>
         <w:tc>
           <w:tcPr>
-            <w:tcW w:w="1218" w:type="dxa"/>
+            <w:tcW w:w="1173" w:type="dxa"/>
+            <w:vMerge/>
+            <w:tcBorders>
+              <w:left w:val="nil"/>
+              <w:right w:val="nil"/>
+            </w:tcBorders>
+            <w:vAlign w:val="bottom"/>
+          </w:tcPr>
+          <w:p>
+            <w:pPr>
+              <w:rPr>
+                <w:rFonts w:ascii="Times New Roman" w:eastAsia="Times New Roman" w:hAnsi="Times New Roman" w:cs="Times New Roman"/>
+                <w:color w:val="000000"/>
+              </w:rPr>
+            </w:pPr>
+          </w:p>
+        </w:tc>
+        <w:tc>
+          <w:tcPr>
+            <w:tcW w:w="1300" w:type="dxa"/>
+            <w:tcBorders>
+              <w:top w:val="nil"/>
+              <w:left w:val="nil"/>
+              <w:bottom w:val="nil"/>
+              <w:right w:val="nil"/>
+            </w:tcBorders>
+            <w:shd w:val="clear" w:color="auto" w:fill="auto"/>
+            <w:noWrap/>
+            <w:vAlign w:val="center"/>
+            <w:hideMark/>
+          </w:tcPr>
+          <w:p>
+            <w:pPr>
+              <w:jc w:val="center"/>
+              <w:rPr>
+                <w:rFonts w:ascii="Times New Roman" w:eastAsia="Times New Roman" w:hAnsi="Times New Roman" w:cs="Times New Roman"/>
+                <w:color w:val="000000"/>
+              </w:rPr>
+            </w:pPr>
+            <w:r>
+              <w:rPr>
+                <w:rFonts w:ascii="Times New Roman" w:eastAsia="Times New Roman" w:hAnsi="Times New Roman" w:cs="Times New Roman"/>
+                <w:color w:val="000000"/>
+              </w:rPr>
+              <w:t>B</w:t>
+            </w:r>
+          </w:p>
+        </w:tc>
+        <w:tc>
+          <w:tcPr>
+            <w:tcW w:w="1410" w:type="dxa"/>
+            <w:tcBorders>
+              <w:top w:val="nil"/>
+              <w:left w:val="nil"/>
+              <w:bottom w:val="nil"/>
+              <w:right w:val="nil"/>
+            </w:tcBorders>
+          </w:tcPr>
+          <w:p>
+            <w:pPr>
+              <w:jc w:val="center"/>
+              <w:rPr>
+                <w:rFonts w:ascii="Times New Roman" w:hAnsi="Times New Roman" w:cs="Times New Roman"/>
+                <w:color w:val="000000"/>
+              </w:rPr>
+            </w:pPr>
+            <w:r>
+              <w:rPr>
+                <w:rFonts w:ascii="Times New Roman" w:hAnsi="Times New Roman" w:cs="Times New Roman"/>
+                <w:i/>
+                <w:color w:val="000000"/>
+              </w:rPr>
+              <w:t>N</w:t>
+            </w:r>
+            <w:r>
+              <w:rPr>
+                <w:rFonts w:ascii="Times New Roman" w:hAnsi="Times New Roman" w:cs="Times New Roman"/>
+                <w:color w:val="000000"/>
+              </w:rPr>
+              <w:t>(0, 5)</w:t>
+            </w:r>
+          </w:p>
+        </w:tc>
+        <w:tc>
+          <w:tcPr>
+            <w:tcW w:w="850" w:type="dxa"/>
+            <w:tcBorders>
+              <w:top w:val="nil"/>
+              <w:left w:val="nil"/>
+              <w:bottom w:val="nil"/>
+              <w:right w:val="nil"/>
+            </w:tcBorders>
+            <w:shd w:val="clear" w:color="auto" w:fill="auto"/>
+            <w:noWrap/>
+            <w:vAlign w:val="bottom"/>
+            <w:hideMark/>
+          </w:tcPr>
+          <w:p>
+            <w:pPr>
+              <w:jc w:val="center"/>
+              <w:rPr>
+                <w:rFonts w:ascii="Times New Roman" w:hAnsi="Times New Roman" w:cs="Times New Roman"/>
+                <w:color w:val="000000"/>
+              </w:rPr>
+            </w:pPr>
+            <w:r>
+              <w:rPr>
+                <w:rFonts w:ascii="Times New Roman" w:hAnsi="Times New Roman" w:cs="Times New Roman"/>
+                <w:color w:val="000000"/>
+              </w:rPr>
+              <w:t>-0.028</w:t>
+            </w:r>
+          </w:p>
+        </w:tc>
+        <w:tc>
+          <w:tcPr>
+            <w:tcW w:w="1372" w:type="dxa"/>
+            <w:tcBorders>
+              <w:top w:val="nil"/>
+              <w:left w:val="nil"/>
+              <w:bottom w:val="nil"/>
+              <w:right w:val="nil"/>
+            </w:tcBorders>
+            <w:shd w:val="clear" w:color="auto" w:fill="auto"/>
+            <w:noWrap/>
+            <w:vAlign w:val="bottom"/>
+            <w:hideMark/>
+          </w:tcPr>
+          <w:p>
+            <w:pPr>
+              <w:jc w:val="center"/>
+              <w:rPr>
+                <w:rFonts w:ascii="Times New Roman" w:hAnsi="Times New Roman" w:cs="Times New Roman"/>
+                <w:color w:val="000000"/>
+              </w:rPr>
+            </w:pPr>
+            <w:r>
+              <w:rPr>
+                <w:rFonts w:ascii="Times New Roman" w:hAnsi="Times New Roman" w:cs="Times New Roman"/>
+                <w:color w:val="000000"/>
+              </w:rPr>
+              <w:t>-0.031</w:t>
+            </w:r>
+          </w:p>
+        </w:tc>
+        <w:tc>
+          <w:tcPr>
+            <w:tcW w:w="1372" w:type="dxa"/>
+            <w:tcBorders>
+              <w:top w:val="nil"/>
+              <w:left w:val="nil"/>
+              <w:bottom w:val="nil"/>
+              <w:right w:val="nil"/>
+            </w:tcBorders>
+            <w:shd w:val="clear" w:color="auto" w:fill="auto"/>
+            <w:noWrap/>
+            <w:vAlign w:val="bottom"/>
+          </w:tcPr>
+          <w:p>
+            <w:pPr>
+              <w:jc w:val="center"/>
+              <w:rPr>
+                <w:rFonts w:ascii="Times New Roman" w:hAnsi="Times New Roman" w:cs="Times New Roman"/>
+                <w:color w:val="000000"/>
+              </w:rPr>
+            </w:pPr>
+            <w:r>
+              <w:rPr>
+                <w:rFonts w:ascii="Times New Roman" w:hAnsi="Times New Roman" w:cs="Times New Roman"/>
+                <w:color w:val="000000"/>
+              </w:rPr>
+              <w:t>-0.025</w:t>
+            </w:r>
+          </w:p>
+        </w:tc>
+        <w:tc>
+          <w:tcPr>
+            <w:tcW w:w="1096" w:type="dxa"/>
+            <w:tcBorders>
+              <w:top w:val="nil"/>
+              <w:left w:val="nil"/>
+              <w:bottom w:val="nil"/>
+              <w:right w:val="nil"/>
+            </w:tcBorders>
+            <w:shd w:val="clear" w:color="auto" w:fill="auto"/>
+            <w:noWrap/>
+            <w:vAlign w:val="bottom"/>
+          </w:tcPr>
+          <w:p>
+            <w:pPr>
+              <w:jc w:val="center"/>
+              <w:rPr>
+                <w:rFonts w:ascii="Times New Roman" w:hAnsi="Times New Roman" w:cs="Times New Roman"/>
+                <w:color w:val="000000"/>
+              </w:rPr>
+            </w:pPr>
+            <w:r>
+              <w:rPr>
+                <w:rFonts w:ascii="Times New Roman" w:hAnsi="Times New Roman" w:cs="Times New Roman"/>
+                <w:color w:val="000000"/>
+              </w:rPr>
+              <w:t>3500</w:t>
+            </w:r>
+          </w:p>
+        </w:tc>
+        <w:tc>
+          <w:tcPr>
+            <w:tcW w:w="636" w:type="dxa"/>
+            <w:tcBorders>
+              <w:top w:val="nil"/>
+              <w:left w:val="nil"/>
+              <w:bottom w:val="nil"/>
+              <w:right w:val="nil"/>
+            </w:tcBorders>
+            <w:shd w:val="clear" w:color="auto" w:fill="auto"/>
+            <w:noWrap/>
+            <w:vAlign w:val="bottom"/>
+          </w:tcPr>
+          <w:p>
+            <w:pPr>
+              <w:jc w:val="center"/>
+              <w:rPr>
+                <w:rFonts w:ascii="Times New Roman" w:hAnsi="Times New Roman" w:cs="Times New Roman"/>
+                <w:color w:val="000000"/>
+              </w:rPr>
+            </w:pPr>
+            <w:r>
+              <w:rPr>
+                <w:rFonts w:ascii="Times New Roman" w:hAnsi="Times New Roman" w:cs="Times New Roman"/>
+                <w:color w:val="000000"/>
+              </w:rPr>
+              <w:t>1.00</w:t>
+            </w:r>
+          </w:p>
+        </w:tc>
+      </w:tr>
+      <w:tr>
+        <w:trPr>
+          <w:trHeight w:val="320"/>
+        </w:trPr>
+        <w:tc>
+          <w:tcPr>
+            <w:tcW w:w="1173" w:type="dxa"/>
             <w:vMerge/>
             <w:tcBorders>
               <w:left w:val="nil"/>
@@ -5404,7 +5871,7 @@
         </w:tc>
         <w:tc>
           <w:tcPr>
-            <w:tcW w:w="1593" w:type="dxa"/>
+            <w:tcW w:w="1410" w:type="dxa"/>
             <w:tcBorders>
               <w:top w:val="nil"/>
               <w:left w:val="nil"/>
@@ -5435,27 +5902,13 @@
                 <w:rFonts w:ascii="Times New Roman" w:hAnsi="Times New Roman" w:cs="Times New Roman"/>
                 <w:color w:val="000000"/>
               </w:rPr>
-              <w:t>(</w:t>
-            </w:r>
-            <w:r>
-              <w:rPr>
-                <w:rFonts w:ascii="Times New Roman" w:hAnsi="Times New Roman" w:cs="Times New Roman"/>
-                <w:color w:val="000000"/>
-              </w:rPr>
-              <w:t>1</w:t>
-            </w:r>
-            <w:r>
-              <w:rPr>
-                <w:rFonts w:ascii="Times New Roman" w:hAnsi="Times New Roman" w:cs="Times New Roman"/>
-                <w:color w:val="000000"/>
-              </w:rPr>
-              <w:t>)</w:t>
-            </w:r>
-          </w:p>
-        </w:tc>
-        <w:tc>
-          <w:tcPr>
-            <w:tcW w:w="838" w:type="dxa"/>
+              <w:t>(1)</w:t>
+            </w:r>
+          </w:p>
+        </w:tc>
+        <w:tc>
+          <w:tcPr>
+            <w:tcW w:w="850" w:type="dxa"/>
             <w:tcBorders>
               <w:top w:val="nil"/>
               <w:left w:val="nil"/>
@@ -5577,7 +6030,7 @@
         </w:tc>
         <w:tc>
           <w:tcPr>
-            <w:tcW w:w="1134" w:type="dxa"/>
+            <w:tcW w:w="636" w:type="dxa"/>
             <w:tcBorders>
               <w:top w:val="nil"/>
               <w:left w:val="nil"/>
@@ -5612,7 +6065,7 @@
         </w:trPr>
         <w:tc>
           <w:tcPr>
-            <w:tcW w:w="1218" w:type="dxa"/>
+            <w:tcW w:w="1173" w:type="dxa"/>
             <w:vMerge/>
             <w:tcBorders>
               <w:left w:val="nil"/>
@@ -5656,13 +6109,20 @@
                 <w:rFonts w:ascii="Times New Roman" w:eastAsia="Times New Roman" w:hAnsi="Times New Roman" w:cs="Times New Roman"/>
                 <w:color w:val="000000"/>
               </w:rPr>
-              <w:t>Species</w:t>
-            </w:r>
-          </w:p>
-        </w:tc>
-        <w:tc>
-          <w:tcPr>
-            <w:tcW w:w="1593" w:type="dxa"/>
+              <w:t>s</w:t>
+            </w:r>
+            <w:r>
+              <w:rPr>
+                <w:rFonts w:ascii="Times New Roman" w:eastAsia="Times New Roman" w:hAnsi="Times New Roman" w:cs="Times New Roman"/>
+                <w:color w:val="000000"/>
+              </w:rPr>
+              <w:t>pecies</w:t>
+            </w:r>
+          </w:p>
+        </w:tc>
+        <w:tc>
+          <w:tcPr>
+            <w:tcW w:w="1410" w:type="dxa"/>
             <w:tcBorders>
               <w:top w:val="nil"/>
               <w:left w:val="nil"/>
@@ -5675,14 +6135,60 @@
               <w:jc w:val="center"/>
               <w:rPr>
                 <w:rFonts w:ascii="Times New Roman" w:hAnsi="Times New Roman" w:cs="Times New Roman"/>
-                <w:color w:val="000000"/>
-              </w:rPr>
-            </w:pPr>
-          </w:p>
-        </w:tc>
-        <w:tc>
-          <w:tcPr>
-            <w:tcW w:w="838" w:type="dxa"/>
+              </w:rPr>
+            </w:pPr>
+            <w:r>
+              <w:rPr>
+                <w:rFonts w:ascii="Times New Roman" w:hAnsi="Times New Roman" w:cs="Times New Roman"/>
+                <w:i/>
+              </w:rPr>
+              <w:t>N</w:t>
+            </w:r>
+            <w:r>
+              <w:rPr>
+                <w:rFonts w:ascii="Times New Roman" w:hAnsi="Times New Roman" w:cs="Times New Roman"/>
+              </w:rPr>
+              <w:t xml:space="preserve">(0, </w:t>
+            </w:r>
+            <m:oMath>
+              <m:sSub>
+                <m:sSubPr>
+                  <m:ctrlPr>
+                    <w:rPr>
+                      <w:rFonts w:ascii="Cambria Math" w:hAnsi="Cambria Math" w:cs="Times New Roman"/>
+                      <w:i/>
+                    </w:rPr>
+                  </m:ctrlPr>
+                </m:sSubPr>
+                <m:e>
+                  <m:r>
+                    <w:rPr>
+                      <w:rFonts w:ascii="Cambria Math" w:hAnsi="Cambria Math" w:cs="Times New Roman"/>
+                    </w:rPr>
+                    <m:t>σ</m:t>
+                  </m:r>
+                </m:e>
+                <m:sub>
+                  <m:r>
+                    <w:rPr>
+                      <w:rFonts w:ascii="Cambria Math" w:hAnsi="Cambria Math" w:cs="Times New Roman"/>
+                    </w:rPr>
+                    <m:t>s</m:t>
+                  </m:r>
+                </m:sub>
+              </m:sSub>
+            </m:oMath>
+            <w:r>
+              <w:rPr>
+                <w:rFonts w:ascii="Times New Roman" w:hAnsi="Times New Roman" w:cs="Times New Roman"/>
+              </w:rPr>
+              <w:t>)</w:t>
+            </w:r>
+          </w:p>
+        </w:tc>
+        <w:tc>
+          <w:tcPr>
+            <w:tcW w:w="850" w:type="dxa"/>
             <w:tcBorders>
               <w:top w:val="nil"/>
               <w:left w:val="nil"/>
@@ -5804,7 +6310,7 @@
         </w:tc>
         <w:tc>
           <w:tcPr>
-            <w:tcW w:w="1134" w:type="dxa"/>
+            <w:tcW w:w="636" w:type="dxa"/>
             <w:tcBorders>
               <w:top w:val="nil"/>
               <w:left w:val="nil"/>
@@ -5839,7 +6345,7 @@
         </w:trPr>
         <w:tc>
           <w:tcPr>
-            <w:tcW w:w="1218" w:type="dxa"/>
+            <w:tcW w:w="1173" w:type="dxa"/>
             <w:vMerge/>
             <w:tcBorders>
               <w:left w:val="nil"/>
@@ -5883,13 +6389,20 @@
                 <w:rFonts w:ascii="Times New Roman" w:eastAsia="Times New Roman" w:hAnsi="Times New Roman" w:cs="Times New Roman"/>
                 <w:color w:val="000000"/>
               </w:rPr>
-              <w:t>Genus</w:t>
-            </w:r>
-          </w:p>
-        </w:tc>
-        <w:tc>
-          <w:tcPr>
-            <w:tcW w:w="1593" w:type="dxa"/>
+              <w:t>g</w:t>
+            </w:r>
+            <w:r>
+              <w:rPr>
+                <w:rFonts w:ascii="Times New Roman" w:eastAsia="Times New Roman" w:hAnsi="Times New Roman" w:cs="Times New Roman"/>
+                <w:color w:val="000000"/>
+              </w:rPr>
+              <w:t>enus</w:t>
+            </w:r>
+          </w:p>
+        </w:tc>
+        <w:tc>
+          <w:tcPr>
+            <w:tcW w:w="1410" w:type="dxa"/>
             <w:tcBorders>
               <w:top w:val="nil"/>
               <w:left w:val="nil"/>
@@ -5902,14 +6415,60 @@
               <w:jc w:val="center"/>
               <w:rPr>
                 <w:rFonts w:ascii="Times New Roman" w:hAnsi="Times New Roman" w:cs="Times New Roman"/>
-                <w:color w:val="000000"/>
-              </w:rPr>
-            </w:pPr>
-          </w:p>
-        </w:tc>
-        <w:tc>
-          <w:tcPr>
-            <w:tcW w:w="838" w:type="dxa"/>
+              </w:rPr>
+            </w:pPr>
+            <w:r>
+              <w:rPr>
+                <w:rFonts w:ascii="Times New Roman" w:hAnsi="Times New Roman" w:cs="Times New Roman"/>
+                <w:i/>
+              </w:rPr>
+              <w:t>N</w:t>
+            </w:r>
+            <w:r>
+              <w:rPr>
+                <w:rFonts w:ascii="Times New Roman" w:hAnsi="Times New Roman" w:cs="Times New Roman"/>
+              </w:rPr>
+              <w:t xml:space="preserve">(0, </w:t>
+            </w:r>
+            <m:oMath>
+              <m:sSub>
+                <m:sSubPr>
+                  <m:ctrlPr>
+                    <w:rPr>
+                      <w:rFonts w:ascii="Cambria Math" w:hAnsi="Cambria Math" w:cs="Times New Roman"/>
+                      <w:i/>
+                    </w:rPr>
+                  </m:ctrlPr>
+                </m:sSubPr>
+                <m:e>
+                  <m:r>
+                    <w:rPr>
+                      <w:rFonts w:ascii="Cambria Math" w:hAnsi="Cambria Math" w:cs="Times New Roman"/>
+                    </w:rPr>
+                    <m:t>σ</m:t>
+                  </m:r>
+                </m:e>
+                <m:sub>
+                  <m:r>
+                    <w:rPr>
+                      <w:rFonts w:ascii="Cambria Math" w:hAnsi="Cambria Math" w:cs="Times New Roman"/>
+                    </w:rPr>
+                    <m:t>G</m:t>
+                  </m:r>
+                </m:sub>
+              </m:sSub>
+            </m:oMath>
+            <w:r>
+              <w:rPr>
+                <w:rFonts w:ascii="Times New Roman" w:hAnsi="Times New Roman" w:cs="Times New Roman"/>
+              </w:rPr>
+              <w:t>)</w:t>
+            </w:r>
+          </w:p>
+        </w:tc>
+        <w:tc>
+          <w:tcPr>
+            <w:tcW w:w="850" w:type="dxa"/>
             <w:tcBorders>
               <w:top w:val="nil"/>
               <w:left w:val="nil"/>
@@ -6031,7 +6590,7 @@
         </w:tc>
         <w:tc>
           <w:tcPr>
-            <w:tcW w:w="1134" w:type="dxa"/>
+            <w:tcW w:w="636" w:type="dxa"/>
             <w:tcBorders>
               <w:top w:val="nil"/>
               <w:left w:val="nil"/>
@@ -6066,11 +6625,10 @@
         </w:trPr>
         <w:tc>
           <w:tcPr>
-            <w:tcW w:w="1218" w:type="dxa"/>
+            <w:tcW w:w="1173" w:type="dxa"/>
             <w:vMerge/>
             <w:tcBorders>
               <w:left w:val="nil"/>
-              <w:bottom w:val="single" w:sz="18" w:space="0" w:color="auto"/>
               <w:right w:val="nil"/>
             </w:tcBorders>
             <w:vAlign w:val="bottom"/>
@@ -6090,7 +6648,7 @@
             <w:tcBorders>
               <w:top w:val="nil"/>
               <w:left w:val="nil"/>
-              <w:bottom w:val="single" w:sz="18" w:space="0" w:color="auto"/>
+              <w:bottom w:val="nil"/>
               <w:right w:val="nil"/>
             </w:tcBorders>
             <w:shd w:val="clear" w:color="auto" w:fill="auto"/>
@@ -6111,37 +6669,90 @@
                 <w:rFonts w:ascii="Times New Roman" w:eastAsia="Times New Roman" w:hAnsi="Times New Roman" w:cs="Times New Roman"/>
                 <w:color w:val="000000"/>
               </w:rPr>
-              <w:t>Region</w:t>
-            </w:r>
-          </w:p>
-        </w:tc>
-        <w:tc>
-          <w:tcPr>
-            <w:tcW w:w="1593" w:type="dxa"/>
-            <w:tcBorders>
-              <w:top w:val="nil"/>
-              <w:left w:val="nil"/>
-              <w:bottom w:val="single" w:sz="18" w:space="0" w:color="auto"/>
-              <w:right w:val="nil"/>
-            </w:tcBorders>
-          </w:tcPr>
-          <w:p>
-            <w:pPr>
-              <w:jc w:val="center"/>
-              <w:rPr>
-                <w:rFonts w:ascii="Times New Roman" w:hAnsi="Times New Roman" w:cs="Times New Roman"/>
-                <w:color w:val="000000"/>
-              </w:rPr>
-            </w:pPr>
-          </w:p>
-        </w:tc>
-        <w:tc>
-          <w:tcPr>
-            <w:tcW w:w="838" w:type="dxa"/>
-            <w:tcBorders>
-              <w:top w:val="nil"/>
-              <w:left w:val="nil"/>
-              <w:bottom w:val="single" w:sz="18" w:space="0" w:color="auto"/>
+              <w:t>r</w:t>
+            </w:r>
+            <w:r>
+              <w:rPr>
+                <w:rFonts w:ascii="Times New Roman" w:eastAsia="Times New Roman" w:hAnsi="Times New Roman" w:cs="Times New Roman"/>
+                <w:color w:val="000000"/>
+              </w:rPr>
+              <w:t>egion</w:t>
+            </w:r>
+          </w:p>
+        </w:tc>
+        <w:tc>
+          <w:tcPr>
+            <w:tcW w:w="1410" w:type="dxa"/>
+            <w:tcBorders>
+              <w:top w:val="nil"/>
+              <w:left w:val="nil"/>
+              <w:bottom w:val="nil"/>
+              <w:right w:val="nil"/>
+            </w:tcBorders>
+          </w:tcPr>
+          <w:p>
+            <w:pPr>
+              <w:jc w:val="center"/>
+              <w:rPr>
+                <w:rFonts w:ascii="Times New Roman" w:hAnsi="Times New Roman" w:cs="Times New Roman"/>
+              </w:rPr>
+            </w:pPr>
+            <w:r>
+              <w:rPr>
+                <w:rFonts w:ascii="Times New Roman" w:hAnsi="Times New Roman" w:cs="Times New Roman"/>
+                <w:i/>
+              </w:rPr>
+              <w:t>N</w:t>
+            </w:r>
+            <w:r>
+              <w:rPr>
+                <w:rFonts w:ascii="Times New Roman" w:hAnsi="Times New Roman" w:cs="Times New Roman"/>
+              </w:rPr>
+              <w:t xml:space="preserve">(0, </w:t>
+            </w:r>
+            <m:oMath>
+              <m:sSub>
+                <m:sSubPr>
+                  <m:ctrlPr>
+                    <w:rPr>
+                      <w:rFonts w:ascii="Cambria Math" w:hAnsi="Cambria Math" w:cs="Times New Roman"/>
+                      <w:i/>
+                    </w:rPr>
+                  </m:ctrlPr>
+                </m:sSubPr>
+                <m:e>
+                  <m:r>
+                    <w:rPr>
+                      <w:rFonts w:ascii="Cambria Math" w:hAnsi="Cambria Math" w:cs="Times New Roman"/>
+                    </w:rPr>
+                    <m:t>σ</m:t>
+                  </m:r>
+                </m:e>
+                <m:sub>
+                  <m:r>
+                    <w:rPr>
+                      <w:rFonts w:ascii="Cambria Math" w:hAnsi="Cambria Math" w:cs="Times New Roman"/>
+                    </w:rPr>
+                    <m:t>d</m:t>
+                  </m:r>
+                </m:sub>
+              </m:sSub>
+            </m:oMath>
+            <w:r>
+              <w:rPr>
+                <w:rFonts w:ascii="Times New Roman" w:hAnsi="Times New Roman" w:cs="Times New Roman"/>
+              </w:rPr>
+              <w:t>)</w:t>
+            </w:r>
+          </w:p>
+        </w:tc>
+        <w:tc>
+          <w:tcPr>
+            <w:tcW w:w="850" w:type="dxa"/>
+            <w:tcBorders>
+              <w:top w:val="nil"/>
+              <w:left w:val="nil"/>
+              <w:bottom w:val="nil"/>
               <w:right w:val="nil"/>
             </w:tcBorders>
             <w:shd w:val="clear" w:color="auto" w:fill="auto"/>
@@ -6172,7 +6783,7 @@
             <w:tcBorders>
               <w:top w:val="nil"/>
               <w:left w:val="nil"/>
-              <w:bottom w:val="single" w:sz="18" w:space="0" w:color="auto"/>
+              <w:bottom w:val="nil"/>
               <w:right w:val="nil"/>
             </w:tcBorders>
             <w:shd w:val="clear" w:color="auto" w:fill="auto"/>
@@ -6203,27 +6814,793 @@
             <w:tcBorders>
               <w:top w:val="nil"/>
               <w:left w:val="nil"/>
+              <w:bottom w:val="nil"/>
+              <w:right w:val="nil"/>
+            </w:tcBorders>
+            <w:shd w:val="clear" w:color="auto" w:fill="auto"/>
+            <w:noWrap/>
+            <w:vAlign w:val="bottom"/>
+          </w:tcPr>
+          <w:p>
+            <w:pPr>
+              <w:jc w:val="center"/>
+              <w:rPr>
+                <w:rFonts w:ascii="Times New Roman" w:hAnsi="Times New Roman" w:cs="Times New Roman"/>
+                <w:color w:val="000000"/>
+              </w:rPr>
+            </w:pPr>
+            <w:r>
+              <w:rPr>
+                <w:rFonts w:ascii="Times New Roman" w:hAnsi="Times New Roman" w:cs="Times New Roman"/>
+                <w:color w:val="000000"/>
+              </w:rPr>
+              <w:t>0.532</w:t>
+            </w:r>
+          </w:p>
+        </w:tc>
+        <w:tc>
+          <w:tcPr>
+            <w:tcW w:w="1096" w:type="dxa"/>
+            <w:tcBorders>
+              <w:top w:val="nil"/>
+              <w:left w:val="nil"/>
+              <w:bottom w:val="nil"/>
+              <w:right w:val="nil"/>
+            </w:tcBorders>
+            <w:shd w:val="clear" w:color="auto" w:fill="auto"/>
+            <w:noWrap/>
+            <w:vAlign w:val="bottom"/>
+          </w:tcPr>
+          <w:p>
+            <w:pPr>
+              <w:jc w:val="center"/>
+              <w:rPr>
+                <w:rFonts w:ascii="Times New Roman" w:hAnsi="Times New Roman" w:cs="Times New Roman"/>
+                <w:color w:val="000000"/>
+              </w:rPr>
+            </w:pPr>
+            <w:r>
+              <w:rPr>
+                <w:rFonts w:ascii="Times New Roman" w:hAnsi="Times New Roman" w:cs="Times New Roman"/>
+                <w:color w:val="000000"/>
+              </w:rPr>
+              <w:t>737</w:t>
+            </w:r>
+          </w:p>
+        </w:tc>
+        <w:tc>
+          <w:tcPr>
+            <w:tcW w:w="636" w:type="dxa"/>
+            <w:tcBorders>
+              <w:top w:val="nil"/>
+              <w:left w:val="nil"/>
+              <w:bottom w:val="nil"/>
+              <w:right w:val="nil"/>
+            </w:tcBorders>
+            <w:shd w:val="clear" w:color="auto" w:fill="auto"/>
+            <w:noWrap/>
+            <w:vAlign w:val="bottom"/>
+          </w:tcPr>
+          <w:p>
+            <w:pPr>
+              <w:jc w:val="center"/>
+              <w:rPr>
+                <w:rFonts w:ascii="Times New Roman" w:hAnsi="Times New Roman" w:cs="Times New Roman"/>
+                <w:color w:val="000000"/>
+              </w:rPr>
+            </w:pPr>
+            <w:r>
+              <w:rPr>
+                <w:rFonts w:ascii="Times New Roman" w:hAnsi="Times New Roman" w:cs="Times New Roman"/>
+                <w:color w:val="000000"/>
+              </w:rPr>
+              <w:t>1.00</w:t>
+            </w:r>
+          </w:p>
+        </w:tc>
+      </w:tr>
+      <w:tr>
+        <w:trPr>
+          <w:trHeight w:val="320"/>
+        </w:trPr>
+        <w:tc>
+          <w:tcPr>
+            <w:tcW w:w="1173" w:type="dxa"/>
+            <w:tcBorders>
+              <w:left w:val="nil"/>
+              <w:bottom w:val="single" w:sz="4" w:space="0" w:color="auto"/>
+              <w:right w:val="nil"/>
+            </w:tcBorders>
+            <w:vAlign w:val="bottom"/>
+          </w:tcPr>
+          <w:p>
+            <w:pPr>
+              <w:rPr>
+                <w:rFonts w:ascii="Times New Roman" w:eastAsia="Times New Roman" w:hAnsi="Times New Roman" w:cs="Times New Roman"/>
+                <w:color w:val="000000"/>
+              </w:rPr>
+            </w:pPr>
+          </w:p>
+        </w:tc>
+        <w:tc>
+          <w:tcPr>
+            <w:tcW w:w="1300" w:type="dxa"/>
+            <w:tcBorders>
+              <w:top w:val="nil"/>
+              <w:left w:val="nil"/>
+              <w:bottom w:val="single" w:sz="4" w:space="0" w:color="auto"/>
+              <w:right w:val="nil"/>
+            </w:tcBorders>
+            <w:shd w:val="clear" w:color="auto" w:fill="auto"/>
+            <w:noWrap/>
+            <w:vAlign w:val="center"/>
+          </w:tcPr>
+          <w:p>
+            <w:pPr>
+              <w:jc w:val="center"/>
+              <w:rPr>
+                <w:rFonts w:ascii="Times New Roman" w:eastAsia="Times New Roman" w:hAnsi="Times New Roman" w:cs="Times New Roman"/>
+                <w:color w:val="000000"/>
+              </w:rPr>
+            </w:pPr>
+            <m:oMathPara>
+              <m:oMath>
+                <m:sSub>
+                  <m:sSubPr>
+                    <m:ctrlPr>
+                      <w:rPr>
+                        <w:rFonts w:ascii="Cambria Math" w:hAnsi="Cambria Math" w:cs="Times New Roman"/>
+                        <w:i/>
+                      </w:rPr>
+                    </m:ctrlPr>
+                  </m:sSubPr>
+                  <m:e>
+                    <m:r>
+                      <w:rPr>
+                        <w:rFonts w:ascii="Cambria Math" w:hAnsi="Cambria Math" w:cs="Times New Roman"/>
+                      </w:rPr>
+                      <m:t>σ</m:t>
+                    </m:r>
+                  </m:e>
+                  <m:sub>
+                    <m:r>
+                      <w:rPr>
+                        <w:rFonts w:ascii="Cambria Math" w:hAnsi="Cambria Math" w:cs="Times New Roman"/>
+                      </w:rPr>
+                      <m:t>s</m:t>
+                    </m:r>
+                  </m:sub>
+                </m:sSub>
+                <m:r>
+                  <w:rPr>
+                    <w:rFonts w:ascii="Cambria Math" w:hAnsi="Cambria Math" w:cs="Times New Roman"/>
+                  </w:rPr>
+                  <m:t>,</m:t>
+                </m:r>
+                <m:sSub>
+                  <m:sSubPr>
+                    <m:ctrlPr>
+                      <w:rPr>
+                        <w:rFonts w:ascii="Cambria Math" w:hAnsi="Cambria Math" w:cs="Times New Roman"/>
+                        <w:i/>
+                      </w:rPr>
+                    </m:ctrlPr>
+                  </m:sSubPr>
+                  <m:e>
+                    <m:r>
+                      <w:rPr>
+                        <w:rFonts w:ascii="Cambria Math" w:hAnsi="Cambria Math" w:cs="Times New Roman"/>
+                      </w:rPr>
+                      <m:t>σ</m:t>
+                    </m:r>
+                  </m:e>
+                  <m:sub>
+                    <m:r>
+                      <w:rPr>
+                        <w:rFonts w:ascii="Cambria Math" w:hAnsi="Cambria Math" w:cs="Times New Roman"/>
+                      </w:rPr>
+                      <m:t>G</m:t>
+                    </m:r>
+                  </m:sub>
+                </m:sSub>
+                <m:r>
+                  <w:rPr>
+                    <w:rFonts w:ascii="Cambria Math" w:hAnsi="Cambria Math" w:cs="Times New Roman"/>
+                  </w:rPr>
+                  <m:t>,</m:t>
+                </m:r>
+                <m:sSub>
+                  <m:sSubPr>
+                    <m:ctrlPr>
+                      <w:rPr>
+                        <w:rFonts w:ascii="Cambria Math" w:hAnsi="Cambria Math" w:cs="Times New Roman"/>
+                        <w:i/>
+                      </w:rPr>
+                    </m:ctrlPr>
+                  </m:sSubPr>
+                  <m:e>
+                    <m:r>
+                      <w:rPr>
+                        <w:rFonts w:ascii="Cambria Math" w:hAnsi="Cambria Math" w:cs="Times New Roman"/>
+                      </w:rPr>
+                      <m:t>σ</m:t>
+                    </m:r>
+                  </m:e>
+                  <m:sub>
+                    <m:r>
+                      <w:rPr>
+                        <w:rFonts w:ascii="Cambria Math" w:hAnsi="Cambria Math" w:cs="Times New Roman"/>
+                      </w:rPr>
+                      <m:t>d</m:t>
+                    </m:r>
+                  </m:sub>
+                </m:sSub>
+              </m:oMath>
+            </m:oMathPara>
+          </w:p>
+        </w:tc>
+        <w:tc>
+          <w:tcPr>
+            <w:tcW w:w="1410" w:type="dxa"/>
+            <w:tcBorders>
+              <w:top w:val="nil"/>
+              <w:left w:val="nil"/>
+              <w:bottom w:val="single" w:sz="4" w:space="0" w:color="auto"/>
+              <w:right w:val="nil"/>
+            </w:tcBorders>
+          </w:tcPr>
+          <w:p>
+            <w:pPr>
+              <w:jc w:val="center"/>
+              <w:rPr>
+                <w:rFonts w:ascii="Times New Roman" w:hAnsi="Times New Roman" w:cs="Times New Roman"/>
+              </w:rPr>
+            </w:pPr>
+            <w:r>
+              <w:rPr>
+                <w:rFonts w:ascii="Times New Roman" w:hAnsi="Times New Roman" w:cs="Times New Roman"/>
+                <w:i/>
+              </w:rPr>
+              <w:t>Cauchy</w:t>
+            </w:r>
+            <w:r>
+              <w:rPr>
+                <w:rFonts w:ascii="Times New Roman" w:hAnsi="Times New Roman" w:cs="Times New Roman"/>
+              </w:rPr>
+              <w:t>(0, 1)</w:t>
+            </w:r>
+          </w:p>
+        </w:tc>
+        <w:tc>
+          <w:tcPr>
+            <w:tcW w:w="850" w:type="dxa"/>
+            <w:tcBorders>
+              <w:top w:val="nil"/>
+              <w:left w:val="nil"/>
+              <w:bottom w:val="single" w:sz="4" w:space="0" w:color="auto"/>
+              <w:right w:val="nil"/>
+            </w:tcBorders>
+            <w:shd w:val="clear" w:color="auto" w:fill="auto"/>
+            <w:noWrap/>
+            <w:vAlign w:val="bottom"/>
+          </w:tcPr>
+          <w:p>
+            <w:pPr>
+              <w:jc w:val="center"/>
+              <w:rPr>
+                <w:rFonts w:ascii="Times New Roman" w:hAnsi="Times New Roman" w:cs="Times New Roman"/>
+                <w:color w:val="000000"/>
+              </w:rPr>
+            </w:pPr>
+          </w:p>
+        </w:tc>
+        <w:tc>
+          <w:tcPr>
+            <w:tcW w:w="1372" w:type="dxa"/>
+            <w:tcBorders>
+              <w:top w:val="nil"/>
+              <w:left w:val="nil"/>
+              <w:bottom w:val="single" w:sz="4" w:space="0" w:color="auto"/>
+              <w:right w:val="nil"/>
+            </w:tcBorders>
+            <w:shd w:val="clear" w:color="auto" w:fill="auto"/>
+            <w:noWrap/>
+            <w:vAlign w:val="bottom"/>
+          </w:tcPr>
+          <w:p>
+            <w:pPr>
+              <w:jc w:val="center"/>
+              <w:rPr>
+                <w:rFonts w:ascii="Times New Roman" w:hAnsi="Times New Roman" w:cs="Times New Roman"/>
+                <w:color w:val="000000"/>
+              </w:rPr>
+            </w:pPr>
+          </w:p>
+        </w:tc>
+        <w:tc>
+          <w:tcPr>
+            <w:tcW w:w="1372" w:type="dxa"/>
+            <w:tcBorders>
+              <w:top w:val="nil"/>
+              <w:left w:val="nil"/>
+              <w:bottom w:val="single" w:sz="4" w:space="0" w:color="auto"/>
+              <w:right w:val="nil"/>
+            </w:tcBorders>
+            <w:shd w:val="clear" w:color="auto" w:fill="auto"/>
+            <w:noWrap/>
+            <w:vAlign w:val="bottom"/>
+          </w:tcPr>
+          <w:p>
+            <w:pPr>
+              <w:jc w:val="center"/>
+              <w:rPr>
+                <w:rFonts w:ascii="Times New Roman" w:hAnsi="Times New Roman" w:cs="Times New Roman"/>
+                <w:color w:val="000000"/>
+              </w:rPr>
+            </w:pPr>
+          </w:p>
+        </w:tc>
+        <w:tc>
+          <w:tcPr>
+            <w:tcW w:w="1096" w:type="dxa"/>
+            <w:tcBorders>
+              <w:top w:val="nil"/>
+              <w:left w:val="nil"/>
+              <w:bottom w:val="single" w:sz="4" w:space="0" w:color="auto"/>
+              <w:right w:val="nil"/>
+            </w:tcBorders>
+            <w:shd w:val="clear" w:color="auto" w:fill="auto"/>
+            <w:noWrap/>
+            <w:vAlign w:val="bottom"/>
+          </w:tcPr>
+          <w:p>
+            <w:pPr>
+              <w:jc w:val="center"/>
+              <w:rPr>
+                <w:rFonts w:ascii="Times New Roman" w:hAnsi="Times New Roman" w:cs="Times New Roman"/>
+                <w:color w:val="000000"/>
+              </w:rPr>
+            </w:pPr>
+          </w:p>
+        </w:tc>
+        <w:tc>
+          <w:tcPr>
+            <w:tcW w:w="636" w:type="dxa"/>
+            <w:tcBorders>
+              <w:top w:val="nil"/>
+              <w:left w:val="nil"/>
+              <w:bottom w:val="single" w:sz="4" w:space="0" w:color="auto"/>
+              <w:right w:val="nil"/>
+            </w:tcBorders>
+            <w:shd w:val="clear" w:color="auto" w:fill="auto"/>
+            <w:noWrap/>
+            <w:vAlign w:val="bottom"/>
+          </w:tcPr>
+          <w:p>
+            <w:pPr>
+              <w:jc w:val="center"/>
+              <w:rPr>
+                <w:rFonts w:ascii="Times New Roman" w:hAnsi="Times New Roman" w:cs="Times New Roman"/>
+                <w:color w:val="000000"/>
+              </w:rPr>
+            </w:pPr>
+          </w:p>
+        </w:tc>
+      </w:tr>
+      <w:tr>
+        <w:trPr>
+          <w:trHeight w:val="320"/>
+        </w:trPr>
+        <w:tc>
+          <w:tcPr>
+            <w:tcW w:w="1173" w:type="dxa"/>
+            <w:vMerge w:val="restart"/>
+            <w:tcBorders>
+              <w:top w:val="single" w:sz="4" w:space="0" w:color="auto"/>
+              <w:left w:val="nil"/>
+              <w:right w:val="nil"/>
+            </w:tcBorders>
+            <w:vAlign w:val="center"/>
+          </w:tcPr>
+          <w:p>
+            <w:pPr>
+              <w:jc w:val="center"/>
+              <w:rPr>
+                <w:rFonts w:ascii="Times New Roman" w:eastAsia="Times New Roman" w:hAnsi="Times New Roman" w:cs="Times New Roman"/>
+                <w:color w:val="000000"/>
+              </w:rPr>
+            </w:pPr>
+            <w:r>
+              <w:rPr>
+                <w:rFonts w:ascii="Times New Roman" w:eastAsia="Times New Roman" w:hAnsi="Times New Roman" w:cs="Times New Roman"/>
+                <w:color w:val="000000"/>
+              </w:rPr>
+              <w:t>Scraping bite area</w:t>
+            </w:r>
+          </w:p>
+        </w:tc>
+        <w:tc>
+          <w:tcPr>
+            <w:tcW w:w="1300" w:type="dxa"/>
+            <w:tcBorders>
+              <w:top w:val="single" w:sz="4" w:space="0" w:color="auto"/>
+              <w:left w:val="nil"/>
+              <w:bottom w:val="nil"/>
+              <w:right w:val="nil"/>
+            </w:tcBorders>
+            <w:shd w:val="clear" w:color="auto" w:fill="auto"/>
+            <w:noWrap/>
+            <w:vAlign w:val="center"/>
+          </w:tcPr>
+          <w:p>
+            <w:pPr>
+              <w:jc w:val="center"/>
+              <w:rPr>
+                <w:rFonts w:ascii="Times New Roman" w:eastAsia="Times New Roman" w:hAnsi="Times New Roman" w:cs="Times New Roman"/>
+              </w:rPr>
+            </w:pPr>
+            <w:r>
+              <w:rPr>
+                <w:rFonts w:ascii="Times New Roman" w:eastAsia="Times New Roman" w:hAnsi="Times New Roman" w:cs="Times New Roman"/>
+              </w:rPr>
+              <w:t>A</w:t>
+            </w:r>
+          </w:p>
+        </w:tc>
+        <w:tc>
+          <w:tcPr>
+            <w:tcW w:w="1410" w:type="dxa"/>
+            <w:tcBorders>
+              <w:top w:val="single" w:sz="4" w:space="0" w:color="auto"/>
+              <w:left w:val="nil"/>
+              <w:bottom w:val="nil"/>
+              <w:right w:val="nil"/>
+            </w:tcBorders>
+          </w:tcPr>
+          <w:p>
+            <w:pPr>
+              <w:jc w:val="center"/>
+              <w:rPr>
+                <w:rFonts w:ascii="Times New Roman" w:hAnsi="Times New Roman" w:cs="Times New Roman"/>
+              </w:rPr>
+            </w:pPr>
+            <w:r>
+              <w:rPr>
+                <w:rFonts w:ascii="Times New Roman" w:hAnsi="Times New Roman" w:cs="Times New Roman"/>
+                <w:i/>
+              </w:rPr>
+              <w:t>N</w:t>
+            </w:r>
+            <w:r>
+              <w:rPr>
+                <w:rFonts w:ascii="Times New Roman" w:hAnsi="Times New Roman" w:cs="Times New Roman"/>
+              </w:rPr>
+              <w:t>(4.45, 5)</w:t>
+            </w:r>
+          </w:p>
+        </w:tc>
+        <w:tc>
+          <w:tcPr>
+            <w:tcW w:w="850" w:type="dxa"/>
+            <w:tcBorders>
+              <w:top w:val="single" w:sz="4" w:space="0" w:color="auto"/>
+              <w:left w:val="nil"/>
+              <w:bottom w:val="nil"/>
+              <w:right w:val="nil"/>
+            </w:tcBorders>
+            <w:shd w:val="clear" w:color="auto" w:fill="auto"/>
+            <w:noWrap/>
+            <w:vAlign w:val="bottom"/>
+          </w:tcPr>
+          <w:p>
+            <w:pPr>
+              <w:jc w:val="center"/>
+              <w:rPr>
+                <w:rFonts w:ascii="Times New Roman" w:hAnsi="Times New Roman" w:cs="Times New Roman"/>
+                <w:color w:val="000000"/>
+              </w:rPr>
+            </w:pPr>
+            <w:r>
+              <w:rPr>
+                <w:rFonts w:ascii="Times New Roman" w:hAnsi="Times New Roman" w:cs="Times New Roman"/>
+                <w:color w:val="000000"/>
+              </w:rPr>
+              <w:t>2.459</w:t>
+            </w:r>
+          </w:p>
+        </w:tc>
+        <w:tc>
+          <w:tcPr>
+            <w:tcW w:w="1372" w:type="dxa"/>
+            <w:tcBorders>
+              <w:top w:val="single" w:sz="4" w:space="0" w:color="auto"/>
+              <w:left w:val="nil"/>
+              <w:bottom w:val="nil"/>
+              <w:right w:val="nil"/>
+            </w:tcBorders>
+            <w:shd w:val="clear" w:color="auto" w:fill="auto"/>
+            <w:noWrap/>
+            <w:vAlign w:val="bottom"/>
+          </w:tcPr>
+          <w:p>
+            <w:pPr>
+              <w:jc w:val="center"/>
+              <w:rPr>
+                <w:rFonts w:ascii="Times New Roman" w:hAnsi="Times New Roman" w:cs="Times New Roman"/>
+                <w:color w:val="000000"/>
+              </w:rPr>
+            </w:pPr>
+            <w:r>
+              <w:rPr>
+                <w:rFonts w:ascii="Times New Roman" w:hAnsi="Times New Roman" w:cs="Times New Roman"/>
+                <w:color w:val="000000"/>
+              </w:rPr>
+              <w:t>2.354</w:t>
+            </w:r>
+          </w:p>
+        </w:tc>
+        <w:tc>
+          <w:tcPr>
+            <w:tcW w:w="1372" w:type="dxa"/>
+            <w:tcBorders>
+              <w:top w:val="single" w:sz="4" w:space="0" w:color="auto"/>
+              <w:left w:val="nil"/>
+              <w:bottom w:val="nil"/>
+              <w:right w:val="nil"/>
+            </w:tcBorders>
+            <w:shd w:val="clear" w:color="auto" w:fill="auto"/>
+            <w:noWrap/>
+            <w:vAlign w:val="bottom"/>
+          </w:tcPr>
+          <w:p>
+            <w:pPr>
+              <w:jc w:val="center"/>
+              <w:rPr>
+                <w:rFonts w:ascii="Times New Roman" w:hAnsi="Times New Roman" w:cs="Times New Roman"/>
+                <w:color w:val="000000"/>
+              </w:rPr>
+            </w:pPr>
+            <w:r>
+              <w:rPr>
+                <w:rFonts w:ascii="Times New Roman" w:hAnsi="Times New Roman" w:cs="Times New Roman"/>
+                <w:color w:val="000000"/>
+              </w:rPr>
+              <w:t>2.568</w:t>
+            </w:r>
+          </w:p>
+        </w:tc>
+        <w:tc>
+          <w:tcPr>
+            <w:tcW w:w="1096" w:type="dxa"/>
+            <w:tcBorders>
+              <w:top w:val="single" w:sz="4" w:space="0" w:color="auto"/>
+              <w:left w:val="nil"/>
+              <w:bottom w:val="nil"/>
+              <w:right w:val="nil"/>
+            </w:tcBorders>
+            <w:shd w:val="clear" w:color="auto" w:fill="auto"/>
+            <w:noWrap/>
+            <w:vAlign w:val="bottom"/>
+          </w:tcPr>
+          <w:p>
+            <w:pPr>
+              <w:jc w:val="center"/>
+              <w:rPr>
+                <w:rFonts w:ascii="Times New Roman" w:hAnsi="Times New Roman" w:cs="Times New Roman"/>
+                <w:color w:val="000000"/>
+              </w:rPr>
+            </w:pPr>
+            <w:r>
+              <w:rPr>
+                <w:rFonts w:ascii="Times New Roman" w:hAnsi="Times New Roman" w:cs="Times New Roman"/>
+                <w:color w:val="000000"/>
+              </w:rPr>
+              <w:t>1182</w:t>
+            </w:r>
+          </w:p>
+        </w:tc>
+        <w:tc>
+          <w:tcPr>
+            <w:tcW w:w="636" w:type="dxa"/>
+            <w:tcBorders>
+              <w:top w:val="single" w:sz="4" w:space="0" w:color="auto"/>
+              <w:left w:val="nil"/>
+              <w:bottom w:val="nil"/>
+              <w:right w:val="nil"/>
+            </w:tcBorders>
+            <w:shd w:val="clear" w:color="auto" w:fill="auto"/>
+            <w:noWrap/>
+            <w:vAlign w:val="bottom"/>
+          </w:tcPr>
+          <w:p>
+            <w:pPr>
+              <w:jc w:val="center"/>
+              <w:rPr>
+                <w:rFonts w:ascii="Times New Roman" w:hAnsi="Times New Roman" w:cs="Times New Roman"/>
+                <w:color w:val="000000"/>
+              </w:rPr>
+            </w:pPr>
+            <w:r>
+              <w:rPr>
+                <w:rFonts w:ascii="Times New Roman" w:hAnsi="Times New Roman" w:cs="Times New Roman"/>
+                <w:color w:val="000000"/>
+              </w:rPr>
+              <w:t>1.00</w:t>
+            </w:r>
+          </w:p>
+        </w:tc>
+      </w:tr>
+      <w:tr>
+        <w:trPr>
+          <w:trHeight w:val="320"/>
+        </w:trPr>
+        <w:tc>
+          <w:tcPr>
+            <w:tcW w:w="1173" w:type="dxa"/>
+            <w:vMerge/>
+            <w:tcBorders>
+              <w:left w:val="nil"/>
               <w:bottom w:val="single" w:sz="18" w:space="0" w:color="auto"/>
               <w:right w:val="nil"/>
             </w:tcBorders>
-            <w:shd w:val="clear" w:color="auto" w:fill="auto"/>
-            <w:noWrap/>
             <w:vAlign w:val="bottom"/>
           </w:tcPr>
           <w:p>
             <w:pPr>
-              <w:jc w:val="center"/>
-              <w:rPr>
-                <w:rFonts w:ascii="Times New Roman" w:hAnsi="Times New Roman" w:cs="Times New Roman"/>
-                <w:color w:val="000000"/>
-              </w:rPr>
-            </w:pPr>
-            <w:r>
-              <w:rPr>
-                <w:rFonts w:ascii="Times New Roman" w:hAnsi="Times New Roman" w:cs="Times New Roman"/>
-                <w:color w:val="000000"/>
-              </w:rPr>
-              <w:t>0.532</w:t>
+              <w:rPr>
+                <w:rFonts w:ascii="Times New Roman" w:eastAsia="Times New Roman" w:hAnsi="Times New Roman" w:cs="Times New Roman"/>
+                <w:color w:val="000000"/>
+              </w:rPr>
+            </w:pPr>
+          </w:p>
+        </w:tc>
+        <w:tc>
+          <w:tcPr>
+            <w:tcW w:w="1300" w:type="dxa"/>
+            <w:tcBorders>
+              <w:top w:val="nil"/>
+              <w:left w:val="nil"/>
+              <w:bottom w:val="single" w:sz="18" w:space="0" w:color="auto"/>
+              <w:right w:val="nil"/>
+            </w:tcBorders>
+            <w:shd w:val="clear" w:color="auto" w:fill="auto"/>
+            <w:noWrap/>
+            <w:vAlign w:val="center"/>
+          </w:tcPr>
+          <w:p>
+            <w:pPr>
+              <w:jc w:val="center"/>
+              <w:rPr>
+                <w:rFonts w:ascii="Times New Roman" w:eastAsia="Times New Roman" w:hAnsi="Times New Roman" w:cs="Times New Roman"/>
+              </w:rPr>
+            </w:pPr>
+            <w:r>
+              <w:rPr>
+                <w:rFonts w:ascii="Times New Roman" w:eastAsia="Times New Roman" w:hAnsi="Times New Roman" w:cs="Times New Roman"/>
+              </w:rPr>
+              <w:t>B</w:t>
+            </w:r>
+          </w:p>
+        </w:tc>
+        <w:tc>
+          <w:tcPr>
+            <w:tcW w:w="1410" w:type="dxa"/>
+            <w:tcBorders>
+              <w:top w:val="nil"/>
+              <w:left w:val="nil"/>
+              <w:bottom w:val="single" w:sz="18" w:space="0" w:color="auto"/>
+              <w:right w:val="nil"/>
+            </w:tcBorders>
+          </w:tcPr>
+          <w:p>
+            <w:pPr>
+              <w:jc w:val="center"/>
+              <w:rPr>
+                <w:rFonts w:ascii="Times New Roman" w:hAnsi="Times New Roman" w:cs="Times New Roman"/>
+              </w:rPr>
+            </w:pPr>
+            <w:r>
+              <w:rPr>
+                <w:rFonts w:ascii="Times New Roman" w:hAnsi="Times New Roman" w:cs="Times New Roman"/>
+                <w:i/>
+              </w:rPr>
+              <w:t>N</w:t>
+            </w:r>
+            <w:r>
+              <w:rPr>
+                <w:rFonts w:ascii="Times New Roman" w:hAnsi="Times New Roman" w:cs="Times New Roman"/>
+              </w:rPr>
+              <w:t>(0, 2)</w:t>
+            </w:r>
+          </w:p>
+        </w:tc>
+        <w:tc>
+          <w:tcPr>
+            <w:tcW w:w="850" w:type="dxa"/>
+            <w:tcBorders>
+              <w:top w:val="nil"/>
+              <w:left w:val="nil"/>
+              <w:bottom w:val="single" w:sz="18" w:space="0" w:color="auto"/>
+              <w:right w:val="nil"/>
+            </w:tcBorders>
+            <w:shd w:val="clear" w:color="auto" w:fill="auto"/>
+            <w:noWrap/>
+            <w:vAlign w:val="bottom"/>
+          </w:tcPr>
+          <w:p>
+            <w:pPr>
+              <w:jc w:val="center"/>
+              <w:rPr>
+                <w:rFonts w:ascii="Times New Roman" w:hAnsi="Times New Roman" w:cs="Times New Roman"/>
+                <w:color w:val="000000"/>
+              </w:rPr>
+            </w:pPr>
+            <w:r>
+              <w:rPr>
+                <w:rFonts w:ascii="Times New Roman" w:hAnsi="Times New Roman" w:cs="Times New Roman"/>
+                <w:color w:val="000000"/>
+              </w:rPr>
+              <w:t>0.060</w:t>
+            </w:r>
+          </w:p>
+        </w:tc>
+        <w:tc>
+          <w:tcPr>
+            <w:tcW w:w="1372" w:type="dxa"/>
+            <w:tcBorders>
+              <w:top w:val="nil"/>
+              <w:left w:val="nil"/>
+              <w:bottom w:val="single" w:sz="18" w:space="0" w:color="auto"/>
+              <w:right w:val="nil"/>
+            </w:tcBorders>
+            <w:shd w:val="clear" w:color="auto" w:fill="auto"/>
+            <w:noWrap/>
+            <w:vAlign w:val="bottom"/>
+          </w:tcPr>
+          <w:p>
+            <w:pPr>
+              <w:jc w:val="center"/>
+              <w:rPr>
+                <w:rFonts w:ascii="Times New Roman" w:hAnsi="Times New Roman" w:cs="Times New Roman"/>
+                <w:color w:val="000000"/>
+              </w:rPr>
+            </w:pPr>
+            <w:r>
+              <w:rPr>
+                <w:rFonts w:ascii="Times New Roman" w:hAnsi="Times New Roman" w:cs="Times New Roman"/>
+                <w:color w:val="000000"/>
+              </w:rPr>
+              <w:t>0.057</w:t>
+            </w:r>
+          </w:p>
+        </w:tc>
+        <w:tc>
+          <w:tcPr>
+            <w:tcW w:w="1372" w:type="dxa"/>
+            <w:tcBorders>
+              <w:top w:val="nil"/>
+              <w:left w:val="nil"/>
+              <w:bottom w:val="single" w:sz="18" w:space="0" w:color="auto"/>
+              <w:right w:val="nil"/>
+            </w:tcBorders>
+            <w:shd w:val="clear" w:color="auto" w:fill="auto"/>
+            <w:noWrap/>
+            <w:vAlign w:val="bottom"/>
+          </w:tcPr>
+          <w:p>
+            <w:pPr>
+              <w:jc w:val="center"/>
+              <w:rPr>
+                <w:rFonts w:ascii="Times New Roman" w:hAnsi="Times New Roman" w:cs="Times New Roman"/>
+                <w:color w:val="000000"/>
+              </w:rPr>
+            </w:pPr>
+            <w:r>
+              <w:rPr>
+                <w:rFonts w:ascii="Times New Roman" w:hAnsi="Times New Roman" w:cs="Times New Roman"/>
+                <w:color w:val="000000"/>
+              </w:rPr>
+              <w:t>0.062</w:t>
             </w:r>
           </w:p>
         </w:tc>
@@ -6253,13 +7630,13 @@
                 <w:rFonts w:ascii="Times New Roman" w:hAnsi="Times New Roman" w:cs="Times New Roman"/>
                 <w:color w:val="000000"/>
               </w:rPr>
-              <w:t>737</w:t>
-            </w:r>
-          </w:p>
-        </w:tc>
-        <w:tc>
-          <w:tcPr>
-            <w:tcW w:w="1134" w:type="dxa"/>
+              <w:t>1052</w:t>
+            </w:r>
+          </w:p>
+        </w:tc>
+        <w:tc>
+          <w:tcPr>
+            <w:tcW w:w="636" w:type="dxa"/>
             <w:tcBorders>
               <w:top w:val="nil"/>
               <w:left w:val="nil"/>
@@ -6288,7 +7665,6 @@
           </w:p>
         </w:tc>
       </w:tr>
-      <w:bookmarkEnd w:id="0"/>
     </w:tbl>
     <w:p>
       <w:pPr>
@@ -6341,7 +7717,64 @@
         <w:rPr>
           <w:rFonts w:ascii="Times New Roman" w:hAnsi="Times New Roman" w:cs="Times New Roman"/>
         </w:rPr>
-        <w:t xml:space="preserve"> Priors indicate probability distributions for each parameter, where </w:t>
+        <w:t xml:space="preserve"> </w:t>
+      </w:r>
+      <w:r>
+        <w:rPr>
+          <w:rFonts w:ascii="Times New Roman" w:hAnsi="Times New Roman" w:cs="Times New Roman"/>
+        </w:rPr>
+        <w:t xml:space="preserve">Priors are weakly informative, except for intercept priors which were set at the mean bite rate or bite area (on a log scale). Parameter symbols are defined in </w:t>
+      </w:r>
+      <w:proofErr w:type="spellStart"/>
+      <w:r>
+        <w:rPr>
+          <w:rFonts w:ascii="Times New Roman" w:hAnsi="Times New Roman" w:cs="Times New Roman"/>
+        </w:rPr>
+        <w:t>Eqs</w:t>
+      </w:r>
+      <w:proofErr w:type="spellEnd"/>
+      <w:r>
+        <w:rPr>
+          <w:rFonts w:ascii="Times New Roman" w:hAnsi="Times New Roman" w:cs="Times New Roman"/>
+        </w:rPr>
+        <w:t>. 4 – 7</w:t>
+      </w:r>
+      <w:r>
+        <w:rPr>
+          <w:rFonts w:ascii="Times New Roman" w:hAnsi="Times New Roman" w:cs="Times New Roman"/>
+        </w:rPr>
+        <w:t xml:space="preserve">, and </w:t>
+      </w:r>
+      <m:oMath>
+        <m:r>
+          <w:rPr>
+            <w:rFonts w:ascii="Cambria Math" w:eastAsia="Times New Roman" w:hAnsi="Cambria Math" w:cs="Times New Roman"/>
+            <w:color w:val="000000"/>
+          </w:rPr>
+          <w:br/>
+        </m:r>
+        <m:r>
+          <w:rPr>
+            <w:rFonts w:ascii="Cambria Math" w:eastAsia="Times New Roman" w:hAnsi="Cambria Math" w:cs="Times New Roman"/>
+            <w:color w:val="000000"/>
+          </w:rPr>
+          <m:t>θ</m:t>
+        </m:r>
+      </m:oMath>
+      <w:r>
+        <w:rPr>
+          <w:rFonts w:ascii="Times New Roman" w:eastAsiaTheme="minorEastAsia" w:hAnsi="Times New Roman" w:cs="Times New Roman"/>
+          <w:color w:val="000000"/>
+        </w:rPr>
+        <w:t xml:space="preserve"> is the scale parameter for the Gamma distribution</w:t>
+      </w:r>
+      <w:bookmarkStart w:id="0" w:name="_GoBack"/>
+      <w:bookmarkEnd w:id="0"/>
+      <w:r>
+        <w:rPr>
+          <w:rFonts w:ascii="Times New Roman" w:hAnsi="Times New Roman" w:cs="Times New Roman"/>
+        </w:rPr>
+        <w:t xml:space="preserve">. </w:t>
       </w:r>
       <w:r>
         <w:rPr>
@@ -6354,7 +7787,38 @@
         <w:rPr>
           <w:rFonts w:ascii="Times New Roman" w:hAnsi="Times New Roman" w:cs="Times New Roman"/>
         </w:rPr>
-        <w:t>(3.42, 10) is a normal distribution with mean 3.42 and standard deviation of 10.</w:t>
+        <w:t xml:space="preserve">(0, 10) is a normal distribution with mean = 0 and standard deviation = 10, </w:t>
+      </w:r>
+      <w:r>
+        <w:rPr>
+          <w:rFonts w:ascii="Times New Roman" w:hAnsi="Times New Roman" w:cs="Times New Roman"/>
+          <w:i/>
+        </w:rPr>
+        <w:t>Cauchy</w:t>
+      </w:r>
+      <w:r>
+        <w:rPr>
+          <w:rFonts w:ascii="Times New Roman" w:hAnsi="Times New Roman" w:cs="Times New Roman"/>
+        </w:rPr>
+        <w:t>(0, 1) is a Cauchy distribution with location = 0 and scale = 1.</w:t>
+      </w:r>
+      <w:r>
+        <w:rPr>
+          <w:rFonts w:ascii="Times New Roman" w:hAnsi="Times New Roman" w:cs="Times New Roman"/>
+        </w:rPr>
+        <w:t xml:space="preserve"> </w:t>
+      </w:r>
+      <w:r>
+        <w:rPr>
+          <w:rFonts w:ascii="Times New Roman" w:hAnsi="Times New Roman" w:cs="Times New Roman"/>
+        </w:rPr>
+        <w:t>E</w:t>
+      </w:r>
+      <w:r>
+        <w:rPr>
+          <w:rFonts w:ascii="Times New Roman" w:hAnsi="Times New Roman" w:cs="Times New Roman"/>
+        </w:rPr>
+        <w:t>stimates for random effect variances not shown.</w:t>
       </w:r>
     </w:p>
     <w:sectPr>

</xml_diff>